<commit_message>
after review with diego
git-svn-id: http://gforge.hl7.org/svn/fhir/trunk@1249 2f0db536-2c49-4257-a3fa-e771ed206c19
</commit_message>
<xml_diff>
--- a/documents/Tutorials/FHIR chapter for On-line training.docx
+++ b/documents/Tutorials/FHIR chapter for On-line training.docx
@@ -4301,10 +4301,13 @@
         </w:r>
       </w:hyperlink>
       <w:r>
-        <w:t>. It is ful</w:t>
-      </w:r>
-      <w:r>
-        <w:t>lly hyperlinked &amp; v</w:t>
+        <w:t xml:space="preserve">. It is </w:t>
+      </w:r>
+      <w:r>
+        <w:t>fully</w:t>
+      </w:r>
+      <w:r>
+        <w:t xml:space="preserve"> hyperlinked &amp; v</w:t>
       </w:r>
       <w:r>
         <w:t>ery</w:t>
@@ -4318,7 +4321,13 @@
     </w:p>
     <w:p>
       <w:r>
-        <w:t>There are other resources on-line available, in particular some blogs by the FHIR core tea. These can be found at:</w:t>
+        <w:t>There are other resources on-line available, in particular some blogs by the FHIR core tea</w:t>
+      </w:r>
+      <w:r>
+        <w:t>m</w:t>
+      </w:r>
+      <w:r>
+        <w:t>. These can be found at:</w:t>
       </w:r>
     </w:p>
     <w:p>
@@ -4362,7 +4371,21 @@
         <w:t xml:space="preserve">There are also a number of skype conversations that have been created – one is aimed specifically at fhir implementers. To gain access to this conversation email </w:t>
       </w:r>
       <w:r>
-        <w:t>David Hay – david.hay25@gmail.com.</w:t>
+        <w:t>David Hay – david.hay25@gmail.</w:t>
+      </w:r>
+      <w:commentRangeStart w:id="1"/>
+      <w:r>
+        <w:t>com</w:t>
+      </w:r>
+      <w:commentRangeEnd w:id="1"/>
+      <w:r>
+        <w:rPr>
+          <w:rStyle w:val="CommentReference"/>
+        </w:rPr>
+        <w:commentReference w:id="1"/>
+      </w:r>
+      <w:r>
+        <w:t>.</w:t>
       </w:r>
     </w:p>
     <w:p>
@@ -4410,21 +4433,21 @@
       <w:pPr>
         <w:pStyle w:val="Heading1"/>
       </w:pPr>
-      <w:bookmarkStart w:id="1" w:name="_Toc229214779"/>
+      <w:bookmarkStart w:id="2" w:name="_Toc229214779"/>
       <w:r>
         <w:t>Why FHIR?</w:t>
       </w:r>
-      <w:bookmarkEnd w:id="1"/>
+      <w:bookmarkEnd w:id="2"/>
     </w:p>
     <w:p>
       <w:pPr>
         <w:pStyle w:val="Heading2"/>
       </w:pPr>
-      <w:bookmarkStart w:id="2" w:name="_Toc229214780"/>
+      <w:bookmarkStart w:id="3" w:name="_Toc229214780"/>
       <w:r>
         <w:t>Background</w:t>
       </w:r>
-      <w:bookmarkEnd w:id="2"/>
+      <w:bookmarkEnd w:id="3"/>
     </w:p>
     <w:p>
       <w:r>
@@ -4473,7 +4496,7 @@
         <w:t xml:space="preserve">Version 3 </w:t>
       </w:r>
       <w:r>
-        <w:t>while based on a robust model, has not been widely accepted and is perceived as difficult to implements.</w:t>
+        <w:t>while based on a robust model, has not been widely accepted and is perceived as difficult to implement.</w:t>
       </w:r>
     </w:p>
     <w:p>
@@ -4609,7 +4632,13 @@
         <w:t>Is semantically robust</w:t>
       </w:r>
       <w:r>
-        <w:t>. This means that it can be mapped back to the v3 RIM (and, openEHR archetypes)</w:t>
+        <w:t>. This means that it can be mapped back to the v3 RIM (and</w:t>
+      </w:r>
+      <w:r>
+        <w:t xml:space="preserve"> often to other specifications like</w:t>
+      </w:r>
+      <w:r>
+        <w:t xml:space="preserve"> openEHR archetypes)</w:t>
       </w:r>
     </w:p>
     <w:p>
@@ -4654,7 +4683,13 @@
         </w:numPr>
       </w:pPr>
       <w:r>
-        <w:t>The artefacts should make sense to a human looking at them. While not intended for direct human viewing, being directly understandable helps both implementers and support personnel.</w:t>
+        <w:t>The art</w:t>
+      </w:r>
+      <w:r>
+        <w:t>i</w:t>
+      </w:r>
+      <w:r>
+        <w:t>facts should make sense to a human looking at them. While not intended for direct human viewing, being directly understandable helps both implementers and support personnel.</w:t>
       </w:r>
     </w:p>
     <w:p>
@@ -4666,7 +4701,13 @@
         </w:numPr>
       </w:pPr>
       <w:r>
-        <w:t xml:space="preserve">The artefacts should be able to be validated electronically – so far as that is possible. </w:t>
+        <w:t>The art</w:t>
+      </w:r>
+      <w:r>
+        <w:t>i</w:t>
+      </w:r>
+      <w:r>
+        <w:t xml:space="preserve">facts should be able to be validated electronically – so far as that is possible. </w:t>
       </w:r>
     </w:p>
     <w:p>
@@ -4685,7 +4726,7 @@
       <w:r>
         <w:t xml:space="preserve">At the time of writing, FHIR is still under active development and can be accessed at </w:t>
       </w:r>
-      <w:hyperlink r:id="rId10" w:history="1">
+      <w:hyperlink r:id="rId11" w:history="1">
         <w:r>
           <w:rPr>
             <w:rStyle w:val="Hyperlink"/>
@@ -4775,6 +4816,20 @@
       <w:r>
         <w:t>basis of their own developments.</w:t>
       </w:r>
+      <w:r>
+        <w:t xml:space="preserve"> Links are available to these (and other useful resources) on the front page of the specification (</w:t>
+      </w:r>
+      <w:hyperlink r:id="rId12" w:history="1">
+        <w:r>
+          <w:rPr>
+            <w:rStyle w:val="Hyperlink"/>
+          </w:rPr>
+          <w:t>http://www.hl7.org/implement/standards/fhir/index.htm</w:t>
+        </w:r>
+      </w:hyperlink>
+      <w:r>
+        <w:t xml:space="preserve"> )</w:t>
+      </w:r>
     </w:p>
     <w:p>
       <w:pPr>
@@ -4819,13 +4874,31 @@
     <w:p/>
     <w:p>
       <w:pPr>
+        <w:spacing w:after="0"/>
+        <w:ind w:left="0"/>
+        <w:rPr>
+          <w:rFonts w:asciiTheme="majorHAnsi" w:eastAsiaTheme="majorEastAsia" w:hAnsiTheme="majorHAnsi" w:cstheme="majorBidi"/>
+          <w:b/>
+          <w:bCs/>
+          <w:color w:val="4F81BD" w:themeColor="accent1"/>
+          <w:sz w:val="28"/>
+          <w:szCs w:val="28"/>
+          <w:lang w:val="en-US" w:eastAsia="en-US"/>
+        </w:rPr>
+      </w:pPr>
+      <w:bookmarkStart w:id="4" w:name="_Toc229214781"/>
+      <w:r>
+        <w:br w:type="page"/>
+      </w:r>
+    </w:p>
+    <w:p>
+      <w:pPr>
         <w:pStyle w:val="Heading2"/>
       </w:pPr>
-      <w:bookmarkStart w:id="3" w:name="_Toc229214781"/>
       <w:r>
         <w:t>Scope (content, infrastructure, business use)</w:t>
       </w:r>
-      <w:bookmarkEnd w:id="3"/>
+      <w:bookmarkEnd w:id="4"/>
     </w:p>
     <w:p>
       <w:r>
@@ -4888,25 +4961,54 @@
         <w:t>And their support by FHIR will be expanded on in future sections of this chapter. It is important to note that all of these paradigms use the same resources – they are just wrapped in ‘packages’ that suit the particular paradigm.</w:t>
       </w:r>
     </w:p>
+    <w:p>
+      <w:r>
+        <w:t xml:space="preserve">&lt;&lt;&lt; describe how fhir </w:t>
+      </w:r>
+      <w:r>
+        <w:rPr>
+          <w:u w:val="single"/>
+        </w:rPr>
+        <w:t xml:space="preserve">supports </w:t>
+      </w:r>
+      <w:r>
+        <w:t xml:space="preserve">new paradigm (eg REST) – information sits where it belongs and a system gets it when it needs it  - ie this is new to HL7 which is very message driven (async replication) </w:t>
+      </w:r>
+    </w:p>
+    <w:p>
+      <w:r>
+        <w:t>picture of current messaging async replication vs new rest based distributed architecture</w:t>
+      </w:r>
+    </w:p>
+    <w:p>
+      <w:r>
+        <w:t>not always the best (eg chart labs but good enough for mobile)</w:t>
+      </w:r>
+    </w:p>
+    <w:p>
+      <w:r>
+        <w:t>&gt;&gt;&gt;</w:t>
+      </w:r>
+    </w:p>
     <w:p/>
     <w:p>
       <w:pPr>
         <w:pStyle w:val="Heading2"/>
       </w:pPr>
-      <w:bookmarkStart w:id="4" w:name="_Toc229214782"/>
+      <w:bookmarkStart w:id="5" w:name="_Toc229214782"/>
       <w:r>
         <w:t xml:space="preserve">Governance &amp; </w:t>
       </w:r>
       <w:r>
         <w:t>Methodology</w:t>
       </w:r>
-      <w:bookmarkEnd w:id="4"/>
+      <w:bookmarkEnd w:id="5"/>
     </w:p>
     <w:p>
       <w:r>
         <w:t xml:space="preserve">The Development Process is documented at </w:t>
       </w:r>
-      <w:hyperlink r:id="rId11" w:history="1">
+      <w:hyperlink r:id="rId13" w:history="1">
         <w:r>
           <w:rPr>
             <w:rStyle w:val="Hyperlink"/>
@@ -4938,7 +5040,13 @@
         </w:numPr>
       </w:pPr>
       <w:r>
-        <w:t xml:space="preserve">The FHIR standard is open source. While it is developed by HL7, there is no need to be am HL7 member to use it (though participation is encouraged). </w:t>
+        <w:t>The FHIR standard is open source. While it is developed by HL7, there is no need to be a</w:t>
+      </w:r>
+      <w:r>
+        <w:t>n</w:t>
+      </w:r>
+      <w:r>
+        <w:t xml:space="preserve"> HL7 member to use it (though participation is encouraged). </w:t>
       </w:r>
     </w:p>
     <w:p>
@@ -4974,7 +5082,13 @@
         </w:numPr>
       </w:pPr>
       <w:r>
-        <w:t xml:space="preserve">Actual development of resources is performed by the Work Groups to which that resource ‘belongs’. Eg the </w:t>
+        <w:t xml:space="preserve">Actual development of resources is performed by the Work Groups to which that resource ‘belongs’. </w:t>
+      </w:r>
+      <w:r>
+        <w:t>E.g.</w:t>
+      </w:r>
+      <w:r>
+        <w:t xml:space="preserve"> the </w:t>
       </w:r>
       <w:r>
         <w:t xml:space="preserve">Pharmacy Work Group is responsible for all medication related resources. There are some ‘infrastructure’ resources that the FHIR Core team are responsible for, but clinical </w:t>
@@ -4988,14 +5102,14 @@
       <w:pPr>
         <w:pStyle w:val="Heading2"/>
       </w:pPr>
-      <w:bookmarkStart w:id="5" w:name="_Toc229214783"/>
+      <w:bookmarkStart w:id="6" w:name="_Toc229214783"/>
       <w:r>
         <w:t>Relationship with other SDO</w:t>
       </w:r>
       <w:r>
         <w:t>s</w:t>
       </w:r>
-      <w:bookmarkEnd w:id="5"/>
+      <w:bookmarkEnd w:id="6"/>
     </w:p>
     <w:p>
       <w:r>
@@ -5031,7 +5145,7 @@
       <w:r>
         <w:t>(</w:t>
       </w:r>
-      <w:hyperlink r:id="rId12" w:history="1">
+      <w:hyperlink r:id="rId14" w:history="1">
         <w:r>
           <w:rPr>
             <w:rStyle w:val="Hyperlink"/>
@@ -5055,7 +5169,13 @@
         <w:t xml:space="preserve"> the XDS related resources (currently modelled as t</w:t>
       </w:r>
       <w:r>
-        <w:t xml:space="preserve">he DocumentReference resource that represents the XDs entry. There is a separate discussion on FHIR support of XDS on page </w:t>
+        <w:t>he DocumentReference resource that represents the XD</w:t>
+      </w:r>
+      <w:r>
+        <w:t>S</w:t>
+      </w:r>
+      <w:r>
+        <w:t xml:space="preserve"> entry. There is a separate discussion on FHIR support of XDS on page </w:t>
       </w:r>
       <w:r>
         <w:fldChar w:fldCharType="begin"/>
@@ -5096,7 +5216,7 @@
       <w:r>
         <w:t>(</w:t>
       </w:r>
-      <w:hyperlink r:id="rId13" w:history="1">
+      <w:hyperlink r:id="rId15" w:history="1">
         <w:r>
           <w:rPr>
             <w:rStyle w:val="Hyperlink"/>
@@ -5134,7 +5254,7 @@
       <w:r>
         <w:t xml:space="preserve"> (</w:t>
       </w:r>
-      <w:hyperlink r:id="rId14" w:history="1">
+      <w:hyperlink r:id="rId16" w:history="1">
         <w:r>
           <w:rPr>
             <w:rStyle w:val="Hyperlink"/>
@@ -5163,7 +5283,7 @@
       <w:r>
         <w:t xml:space="preserve"> (</w:t>
       </w:r>
-      <w:hyperlink r:id="rId15" w:history="1">
+      <w:hyperlink r:id="rId17" w:history="1">
         <w:r>
           <w:rPr>
             <w:rStyle w:val="Hyperlink"/>
@@ -5209,11 +5329,11 @@
       <w:pPr>
         <w:pStyle w:val="Heading2"/>
       </w:pPr>
-      <w:bookmarkStart w:id="6" w:name="_Toc229214784"/>
+      <w:bookmarkStart w:id="7" w:name="_Toc229214784"/>
       <w:r>
         <w:t>License</w:t>
       </w:r>
-      <w:bookmarkEnd w:id="6"/>
+      <w:bookmarkEnd w:id="7"/>
     </w:p>
     <w:p>
       <w:r>
@@ -5314,15 +5434,39 @@
     </w:p>
     <w:p>
       <w:pPr>
+        <w:spacing w:after="0"/>
+        <w:ind w:left="0"/>
+        <w:rPr>
+          <w:rFonts w:asciiTheme="majorHAnsi" w:eastAsiaTheme="majorEastAsia" w:hAnsiTheme="majorHAnsi" w:cstheme="majorBidi"/>
+          <w:b/>
+          <w:bCs/>
+          <w:color w:val="4F81BD" w:themeColor="accent1"/>
+          <w:sz w:val="32"/>
+          <w:szCs w:val="32"/>
+          <w:lang w:val="en-US" w:eastAsia="en-US"/>
+        </w:rPr>
+      </w:pPr>
+      <w:bookmarkStart w:id="8" w:name="_Toc229214785"/>
+      <w:r>
+        <w:br w:type="page"/>
+      </w:r>
+    </w:p>
+    <w:p>
+      <w:pPr>
         <w:pStyle w:val="Heading1"/>
       </w:pPr>
-      <w:bookmarkStart w:id="7" w:name="_Toc229214785"/>
       <w:r>
         <w:t>Using FHIR</w:t>
       </w:r>
-      <w:bookmarkEnd w:id="7"/>
-      <w:r>
-        <w:t xml:space="preserve"> – possible architectures</w:t>
+      <w:bookmarkEnd w:id="8"/>
+      <w:r>
+        <w:t xml:space="preserve"> – </w:t>
+      </w:r>
+      <w:r>
+        <w:t>example</w:t>
+      </w:r>
+      <w:r>
+        <w:t xml:space="preserve"> architectures</w:t>
       </w:r>
     </w:p>
     <w:p>
@@ -5360,15 +5504,17 @@
         <w:t xml:space="preserve">include: </w:t>
       </w:r>
     </w:p>
+    <w:p/>
+    <w:p/>
     <w:p>
       <w:pPr>
         <w:pStyle w:val="Heading2"/>
       </w:pPr>
-      <w:bookmarkStart w:id="8" w:name="_Toc229214786"/>
+      <w:bookmarkStart w:id="9" w:name="_Toc229214786"/>
       <w:r>
         <w:t>Message Broker</w:t>
       </w:r>
-      <w:bookmarkEnd w:id="8"/>
+      <w:bookmarkEnd w:id="9"/>
     </w:p>
     <w:p/>
     <w:tbl>
@@ -5436,7 +5582,7 @@
                           <pic:cNvPicPr/>
                         </pic:nvPicPr>
                         <pic:blipFill>
-                          <a:blip r:embed="rId16">
+                          <a:blip r:embed="rId18">
                             <a:extLst>
                               <a:ext uri="{28A0092B-C50C-407E-A947-70E740481C1C}">
                                 <a14:useLocalDpi xmlns:a14="http://schemas.microsoft.com/office/drawing/2010/main" val="0"/>
@@ -5477,7 +5623,10 @@
           <w:p/>
           <w:p>
             <w:r>
-              <w:t>Using a messaging paradigm (p</w:t>
+              <w:t>When u</w:t>
+            </w:r>
+            <w:r>
+              <w:t>sing a messaging paradigm (p</w:t>
             </w:r>
             <w:r>
               <w:fldChar w:fldCharType="begin"/>
@@ -5531,7 +5680,7 @@
             <w:r>
               <w:t>This post from Grahame (</w:t>
             </w:r>
-            <w:hyperlink r:id="rId17" w:history="1">
+            <w:hyperlink r:id="rId19" w:history="1">
               <w:r>
                 <w:rPr>
                   <w:rStyle w:val="Hyperlink"/>
@@ -5542,7 +5691,7 @@
             <w:r>
               <w:t xml:space="preserve"> ) talks about converting from v2 messages, and this one (</w:t>
             </w:r>
-            <w:hyperlink r:id="rId18" w:history="1">
+            <w:hyperlink r:id="rId20" w:history="1">
               <w:r>
                 <w:rPr>
                   <w:rStyle w:val="Hyperlink"/>
@@ -5570,11 +5719,11 @@
       <w:pPr>
         <w:pStyle w:val="Heading2"/>
       </w:pPr>
-      <w:bookmarkStart w:id="9" w:name="_Toc229214787"/>
+      <w:bookmarkStart w:id="10" w:name="_Toc229214787"/>
       <w:r>
         <w:t>Native FHIR server with existing back end</w:t>
       </w:r>
-      <w:bookmarkEnd w:id="9"/>
+      <w:bookmarkEnd w:id="10"/>
     </w:p>
     <w:tbl>
       <w:tblPr>
@@ -5625,7 +5774,7 @@
                           <pic:cNvPicPr/>
                         </pic:nvPicPr>
                         <pic:blipFill>
-                          <a:blip r:embed="rId19">
+                          <a:blip r:embed="rId21">
                             <a:extLst>
                               <a:ext uri="{28A0092B-C50C-407E-A947-70E740481C1C}">
                                 <a14:useLocalDpi xmlns:a14="http://schemas.microsoft.com/office/drawing/2010/main" val="0"/>
@@ -5735,22 +5884,30 @@
       <w:pPr>
         <w:pStyle w:val="Heading2"/>
       </w:pPr>
-      <w:bookmarkStart w:id="10" w:name="_Toc229214788"/>
+      <w:bookmarkStart w:id="11" w:name="_Toc229214788"/>
       <w:r>
         <w:t>Native FHIR server with FHIR back end</w:t>
       </w:r>
-      <w:bookmarkEnd w:id="10"/>
+      <w:bookmarkEnd w:id="11"/>
     </w:p>
     <w:tbl>
       <w:tblPr>
         <w:tblStyle w:val="TableGrid"/>
         <w:tblW w:w="0" w:type="auto"/>
         <w:tblInd w:w="284" w:type="dxa"/>
+        <w:tblBorders>
+          <w:top w:val="none" w:sz="0" w:space="0" w:color="auto"/>
+          <w:left w:val="none" w:sz="0" w:space="0" w:color="auto"/>
+          <w:bottom w:val="none" w:sz="0" w:space="0" w:color="auto"/>
+          <w:right w:val="none" w:sz="0" w:space="0" w:color="auto"/>
+          <w:insideH w:val="none" w:sz="0" w:space="0" w:color="auto"/>
+          <w:insideV w:val="none" w:sz="0" w:space="0" w:color="auto"/>
+        </w:tblBorders>
         <w:tblLook w:val="04A0" w:firstRow="1" w:lastRow="0" w:firstColumn="1" w:lastColumn="0" w:noHBand="0" w:noVBand="1"/>
       </w:tblPr>
       <w:tblGrid>
-        <w:gridCol w:w="4183"/>
-        <w:gridCol w:w="4049"/>
+        <w:gridCol w:w="4179"/>
+        <w:gridCol w:w="4053"/>
       </w:tblGrid>
       <w:tr>
         <w:tc>
@@ -5782,7 +5939,7 @@
                           <pic:cNvPicPr/>
                         </pic:nvPicPr>
                         <pic:blipFill>
-                          <a:blip r:embed="rId20">
+                          <a:blip r:embed="rId22">
                             <a:extLst>
                               <a:ext uri="{28A0092B-C50C-407E-A947-70E740481C1C}">
                                 <a14:useLocalDpi xmlns:a14="http://schemas.microsoft.com/office/drawing/2010/main" val="0"/>
@@ -5816,7 +5973,16 @@
           </w:tcPr>
           <w:p>
             <w:r>
-              <w:t>This is the best of all worlds where the FHIR resources are stored directly in the back end data store, and queries as required. A number of the early systems (including both of the main test servers available on the net) have taken this approach – one using a ‘nosql’ datastore, and the other an SQL database with a simple structure.</w:t>
+              <w:t>In this architecture</w:t>
+            </w:r>
+            <w:r>
+              <w:t xml:space="preserve"> the FHIR resources are stored directly in the back end data store, and querie</w:t>
+            </w:r>
+            <w:r>
+              <w:t>d</w:t>
+            </w:r>
+            <w:r>
+              <w:t xml:space="preserve"> as required. A number of the early systems (including both of the main test servers available on the net) have taken this approach – one using a ‘nosql’ datastore, and the other an SQL database with a simple structure.</w:t>
             </w:r>
           </w:p>
           <w:p>
@@ -5831,13 +5997,31 @@
     <w:p/>
     <w:p>
       <w:pPr>
+        <w:spacing w:after="0"/>
+        <w:ind w:left="0"/>
+        <w:rPr>
+          <w:rFonts w:asciiTheme="majorHAnsi" w:eastAsiaTheme="majorEastAsia" w:hAnsiTheme="majorHAnsi" w:cstheme="majorBidi"/>
+          <w:b/>
+          <w:bCs/>
+          <w:color w:val="4F81BD" w:themeColor="accent1"/>
+          <w:sz w:val="32"/>
+          <w:szCs w:val="32"/>
+          <w:lang w:val="en-US" w:eastAsia="en-US"/>
+        </w:rPr>
+      </w:pPr>
+      <w:bookmarkStart w:id="12" w:name="_Toc229214789"/>
+      <w:r>
+        <w:br w:type="page"/>
+      </w:r>
+    </w:p>
+    <w:p>
+      <w:pPr>
         <w:pStyle w:val="Heading1"/>
       </w:pPr>
-      <w:bookmarkStart w:id="11" w:name="_Toc229214789"/>
       <w:r>
         <w:t>Key Concepts</w:t>
       </w:r>
-      <w:bookmarkEnd w:id="11"/>
+      <w:bookmarkEnd w:id="12"/>
       <w:r>
         <w:t xml:space="preserve"> of FHIR</w:t>
       </w:r>
@@ -5911,11 +6095,11 @@
       <w:pPr>
         <w:pStyle w:val="Heading2"/>
       </w:pPr>
-      <w:bookmarkStart w:id="12" w:name="_Toc229214790"/>
+      <w:bookmarkStart w:id="13" w:name="_Toc229214790"/>
       <w:r>
         <w:t>Resources</w:t>
       </w:r>
-      <w:bookmarkEnd w:id="12"/>
+      <w:bookmarkEnd w:id="13"/>
       <w:r>
         <w:t xml:space="preserve"> </w:t>
       </w:r>
@@ -5924,11 +6108,11 @@
       <w:pPr>
         <w:pStyle w:val="Heading3"/>
       </w:pPr>
-      <w:bookmarkStart w:id="13" w:name="_Toc229214791"/>
+      <w:bookmarkStart w:id="14" w:name="_Toc229214791"/>
       <w:r>
         <w:t>What is a resource</w:t>
       </w:r>
-      <w:bookmarkEnd w:id="13"/>
+      <w:bookmarkEnd w:id="14"/>
     </w:p>
     <w:p>
       <w:r>
@@ -5942,12 +6126,29 @@
     </w:p>
     <w:p>
       <w:r>
-        <w:t xml:space="preserve">A resource is made up of properties, each of which is a particular datatype (like string or CodeableConcept). In many resources, a particular property can be of different datatypes, though an instance of a resource will be of one of those  datatypes. </w:t>
-      </w:r>
-    </w:p>
-    <w:p>
-      <w:r>
-        <w:t>All resources have a human readable ‘text’ element – much like CDA. However, the contents of the text element (the Narrative datatype) is a more complete subset of HTML, and the contents of the text element is at the discretion of the implementer – the only requirement being that it should be ‘clinically safe’ for a person to view it.</w:t>
+        <w:t xml:space="preserve">A resource is made up of properties, each of which is a particular datatype (like string or CodeableConcept). In many resources, a particular property can be of different datatypes, though </w:t>
+      </w:r>
+      <w:r>
+        <w:t>the property of a particular</w:t>
+      </w:r>
+      <w:r>
+        <w:t xml:space="preserve"> instance of a resource will be </w:t>
+      </w:r>
+      <w:r>
+        <w:t xml:space="preserve">only </w:t>
+      </w:r>
+      <w:r>
+        <w:t xml:space="preserve">of one of those  datatypes. </w:t>
+      </w:r>
+    </w:p>
+    <w:p>
+      <w:r>
+        <w:t>&lt;&lt;&lt; small example where a property can be different datatypes – eg component.value &gt;&gt;&gt;</w:t>
+      </w:r>
+    </w:p>
+    <w:p>
+      <w:r>
+        <w:t>All resources have a human readable ‘text’ element – much like CDA. However, the contents of the text element (the Narrative datatype) is a more complete subset of HTML, and the contents of the text element is at the discretion of the implementer.</w:t>
       </w:r>
     </w:p>
     <w:p>
@@ -5986,7 +6187,7 @@
                     <pic:cNvPicPr/>
                   </pic:nvPicPr>
                   <pic:blipFill>
-                    <a:blip r:embed="rId21">
+                    <a:blip r:embed="rId23">
                       <a:extLst>
                         <a:ext uri="{28A0092B-C50C-407E-A947-70E740481C1C}">
                           <a14:useLocalDpi xmlns:a14="http://schemas.microsoft.com/office/drawing/2010/main" val="0"/>
@@ -6017,6 +6218,13 @@
       <w:r>
         <w:t>Points to note:</w:t>
       </w:r>
+      <w:r>
+        <w:tab/>
+        <w:t xml:space="preserve">&lt;&lt;change to </w:t>
+      </w:r>
+      <w:r>
+        <w:t>have these point in callouts &gt;&gt;&gt;</w:t>
+      </w:r>
     </w:p>
     <w:p>
       <w:pPr>
@@ -6054,7 +6262,13 @@
         </w:numPr>
       </w:pPr>
       <w:r>
-        <w:t>The permissible datatypes for an element are in green – they are hyperlinked to the resource definition.</w:t>
+        <w:t xml:space="preserve">The </w:t>
+      </w:r>
+      <w:r>
+        <w:t>allowed</w:t>
+      </w:r>
+      <w:r>
+        <w:t xml:space="preserve"> datatypes for an element are in green – they are hyperlinked to the resource definition.</w:t>
       </w:r>
     </w:p>
     <w:p>
@@ -6092,6 +6306,17 @@
     <w:p/>
     <w:p>
       <w:r>
+        <w:t>&lt;&lt;include the examples of xml &amp; json here – fragments at least, of a smaller resource&gt;&gt;</w:t>
+      </w:r>
+    </w:p>
+    <w:p/>
+    <w:p>
+      <w:r>
+        <w:t>&lt;&lt;&lt; remove this paragraph, but check that all the points are covered somewhere</w:t>
+      </w:r>
+    </w:p>
+    <w:p>
+      <w:r>
         <w:t>There are some common characteristics of a resource:</w:t>
       </w:r>
     </w:p>
@@ -6152,7 +6377,13 @@
         </w:numPr>
       </w:pPr>
       <w:r>
-        <w:t>XML &amp; JSON equal representations</w:t>
+        <w:t xml:space="preserve">XML &amp; </w:t>
+      </w:r>
+      <w:r>
+        <w:t xml:space="preserve">JSON </w:t>
+      </w:r>
+      <w:r>
+        <w:t>equal representations</w:t>
       </w:r>
     </w:p>
     <w:p>
@@ -6245,23 +6476,28 @@
       </w:r>
     </w:p>
     <w:p>
+      <w:r>
+        <w:t>&gt;&gt;&gt;</w:t>
+      </w:r>
+    </w:p>
+    <w:p>
       <w:pPr>
         <w:pStyle w:val="Heading3"/>
       </w:pPr>
-      <w:bookmarkStart w:id="14" w:name="_Toc229214792"/>
+      <w:bookmarkStart w:id="15" w:name="_Toc229214792"/>
       <w:r>
         <w:t xml:space="preserve">Types of Resource in </w:t>
       </w:r>
       <w:r>
         <w:t>FHIR</w:t>
       </w:r>
-      <w:bookmarkEnd w:id="14"/>
+      <w:bookmarkEnd w:id="15"/>
     </w:p>
     <w:p>
       <w:r>
         <w:t xml:space="preserve">There are a number of different types of resource that FHIR defines, and these are described at </w:t>
       </w:r>
-      <w:hyperlink r:id="rId22" w:history="1">
+      <w:hyperlink r:id="rId24" w:history="1">
         <w:r>
           <w:rPr>
             <w:rStyle w:val="Hyperlink"/>
@@ -6458,7 +6694,7 @@
               <w:ind w:left="0"/>
             </w:pPr>
             <w:r>
-              <w:t>On the content of an encounter</w:t>
+              <w:t>Clinical information about the patient (excluding medications and diagnostics)</w:t>
             </w:r>
           </w:p>
         </w:tc>
@@ -6512,7 +6748,13 @@
               <w:ind w:left="0"/>
             </w:pPr>
             <w:r>
-              <w:t>Medication, MedicationAdministartion</w:t>
+              <w:t>Medication, MedicationAdminist</w:t>
+            </w:r>
+            <w:r>
+              <w:t>ra</w:t>
+            </w:r>
+            <w:r>
+              <w:t>tion</w:t>
             </w:r>
           </w:p>
         </w:tc>
@@ -6554,6 +6796,9 @@
             </w:pPr>
             <w:r>
               <w:t>DiagnosticReport, Specimen</w:t>
+            </w:r>
+            <w:r>
+              <w:t>, ImagingStudy</w:t>
             </w:r>
           </w:p>
         </w:tc>
@@ -6733,26 +6978,85 @@
     </w:p>
     <w:p>
       <w:r>
-        <w:t>One thing that is worth mentioning early in the discussion of a resource is the way that it can be represented. Any FHIR resource can be represented either as an XML document, or as a JSON document – indeed all the exmaples in the specification have both representations.</w:t>
-      </w:r>
-    </w:p>
-    <w:p>
-      <w:r>
-        <w:t>The FHIR team have defined a JSON syntax that is very similar to the XML syntax both for ease of conversion between the two, but also to ensure that the extensibility of fhor can be expressed in both formats.</w:t>
-      </w:r>
-    </w:p>
+        <w:t xml:space="preserve">One thing that is worth mentioning early in the discussion of a resource is the way that it can be represented. Any FHIR resource can be represented either as an XML document, or as a JSON document – indeed all the </w:t>
+      </w:r>
+      <w:r>
+        <w:t>examples</w:t>
+      </w:r>
+      <w:r>
+        <w:t xml:space="preserve"> in the specification </w:t>
+      </w:r>
+      <w:r>
+        <w:t xml:space="preserve">(on the example tab of each resource) </w:t>
+      </w:r>
+      <w:r>
+        <w:t>have both representations.</w:t>
+      </w:r>
+    </w:p>
+    <w:p>
+      <w:r>
+        <w:t xml:space="preserve">The FHIR team have defined a JSON syntax that is very similar to the XML syntax both for ease of conversion between the two, but also to ensure that the extensibility of </w:t>
+      </w:r>
+      <w:r>
+        <w:t>FHIR can</w:t>
+      </w:r>
+      <w:r>
+        <w:t xml:space="preserve"> be expressed in both formats.</w:t>
+      </w:r>
+      <w:r>
+        <w:t xml:space="preserve"> </w:t>
+      </w:r>
+    </w:p>
+    <w:p>
+      <w:r>
+        <w:t xml:space="preserve">There is a post at </w:t>
+      </w:r>
+      <w:hyperlink r:id="rId25" w:history="1">
+        <w:r>
+          <w:rPr>
+            <w:rStyle w:val="Hyperlink"/>
+          </w:rPr>
+          <w:t>http://thefhirplace.com/2013/03/16/attributes-versus-elements-in-fhir-xml/</w:t>
+        </w:r>
+      </w:hyperlink>
+      <w:r>
+        <w:t xml:space="preserve"> that discusses this representation, and the reason why it was chosen.</w:t>
+      </w:r>
+    </w:p>
+    <w:p/>
     <w:p>
       <w:pPr>
         <w:pStyle w:val="Heading3"/>
       </w:pPr>
-      <w:bookmarkStart w:id="15" w:name="_Toc229214793"/>
+      <w:bookmarkStart w:id="16" w:name="_Toc229214793"/>
       <w:r>
         <w:t>Definition</w:t>
       </w:r>
       <w:r>
         <w:t xml:space="preserve"> &amp; Documentation in the Specification</w:t>
       </w:r>
-      <w:bookmarkEnd w:id="15"/>
+      <w:bookmarkEnd w:id="16"/>
+    </w:p>
+    <w:p>
+      <w:r>
+        <w:t>&lt;&lt;&lt; put an example of each bullet point, or refer to it if already present&gt;&gt;&gt;</w:t>
+      </w:r>
+    </w:p>
+    <w:p>
+      <w:r>
+        <w:t>&lt;&lt;&lt; split into summary list for detail section</w:t>
+      </w:r>
+      <w:r>
+        <w:t xml:space="preserve"> (paragraph)</w:t>
+      </w:r>
+      <w:r>
+        <w:t xml:space="preserve"> below each one (or refer to)&gt;&gt;&gt;</w:t>
+      </w:r>
+    </w:p>
+    <w:p>
+      <w:r>
+        <w:t>&lt;&lt;&lt; pull out search into a separate section here&gt;&gt;&gt;</w:t>
+      </w:r>
     </w:p>
     <w:p>
       <w:pPr>
@@ -6971,14 +7275,63 @@
           <w:rFonts w:eastAsiaTheme="minorEastAsia"/>
           <w:lang w:val="en-US" w:eastAsia="en-US"/>
         </w:rPr>
-        <w:t>Search Criteria</w:t>
+        <w:t xml:space="preserve">Search </w:t>
       </w:r>
       <w:r>
         <w:rPr>
           <w:rFonts w:eastAsiaTheme="minorEastAsia"/>
           <w:lang w:val="en-US" w:eastAsia="en-US"/>
         </w:rPr>
-        <w:t xml:space="preserve"> that a FHIR server should support. There is no requirement that a FHIR server should support all searchs – and it can use the conformance statement and profile to indicate what searches it does support. Note that there is nothing stopping a FHIR server implementing any search it wants to – but if a particular implementation requires a search not defined here, it is worth contacting the FHIR team to see if it worth including in the main specification.</w:t>
+        <w:t>Parameters</w:t>
+      </w:r>
+      <w:r>
+        <w:rPr>
+          <w:rFonts w:eastAsiaTheme="minorEastAsia"/>
+          <w:lang w:val="en-US" w:eastAsia="en-US"/>
+        </w:rPr>
+        <w:t xml:space="preserve"> </w:t>
+      </w:r>
+      <w:r>
+        <w:rPr>
+          <w:rFonts w:eastAsiaTheme="minorEastAsia"/>
+          <w:lang w:val="en-US" w:eastAsia="en-US"/>
+        </w:rPr>
+        <w:t xml:space="preserve">for this resource </w:t>
+      </w:r>
+      <w:r>
+        <w:rPr>
+          <w:rFonts w:eastAsiaTheme="minorEastAsia"/>
+          <w:lang w:val="en-US" w:eastAsia="en-US"/>
+        </w:rPr>
+        <w:t xml:space="preserve">that a FHIR server should support. There is no requirement that a FHIR server should support all </w:t>
+      </w:r>
+      <w:r>
+        <w:rPr>
+          <w:rFonts w:eastAsiaTheme="minorEastAsia"/>
+          <w:lang w:val="en-US" w:eastAsia="en-US"/>
+        </w:rPr>
+        <w:t>search parameters</w:t>
+      </w:r>
+      <w:r>
+        <w:rPr>
+          <w:rFonts w:eastAsiaTheme="minorEastAsia"/>
+          <w:lang w:val="en-US" w:eastAsia="en-US"/>
+        </w:rPr>
+        <w:t xml:space="preserve"> – and it can use the conformance statement and profile to indicate what searches it does support. Note that there is nothing stopping a FHIR server implementing any search</w:t>
+      </w:r>
+      <w:r>
+        <w:rPr>
+          <w:rFonts w:eastAsiaTheme="minorEastAsia"/>
+          <w:lang w:val="en-US" w:eastAsia="en-US"/>
+        </w:rPr>
+        <w:t xml:space="preserve"> parameter </w:t>
+      </w:r>
+      <w:r>
+        <w:rPr>
+          <w:rFonts w:eastAsiaTheme="minorEastAsia"/>
+          <w:lang w:val="en-US" w:eastAsia="en-US"/>
+        </w:rPr>
+        <w:t>it wants to – but if a particular implementation requires a search not defined here, it is worth contacting the FHIR team to see if it worth including in the main specification.</w:t>
       </w:r>
     </w:p>
     <w:p>
@@ -7078,13 +7431,31 @@
     </w:p>
     <w:p>
       <w:pPr>
+        <w:spacing w:after="0"/>
+        <w:ind w:left="0"/>
+        <w:rPr>
+          <w:rFonts w:asciiTheme="majorHAnsi" w:eastAsiaTheme="majorEastAsia" w:hAnsiTheme="majorHAnsi" w:cstheme="majorBidi"/>
+          <w:b/>
+          <w:bCs/>
+          <w:color w:val="4F81BD" w:themeColor="accent1"/>
+          <w:sz w:val="24"/>
+          <w:szCs w:val="24"/>
+          <w:lang w:val="en-US" w:eastAsia="en-US"/>
+        </w:rPr>
+      </w:pPr>
+      <w:bookmarkStart w:id="17" w:name="_Toc229214794"/>
+      <w:r>
+        <w:br w:type="page"/>
+      </w:r>
+    </w:p>
+    <w:p>
+      <w:pPr>
         <w:pStyle w:val="Heading3"/>
       </w:pPr>
-      <w:bookmarkStart w:id="16" w:name="_Toc229214794"/>
       <w:r>
         <w:t>Key Parts of a resource</w:t>
       </w:r>
-      <w:bookmarkEnd w:id="16"/>
+      <w:bookmarkEnd w:id="17"/>
     </w:p>
     <w:p>
       <w:r>
@@ -7147,17 +7518,28 @@
         <w:t>th</w:t>
       </w:r>
       <w:r>
-        <w:t xml:space="preserve"> part that a resource can have – other ‘contained’ resources – but this is an advanced topic and is not discussed further in this chapter).</w:t>
+        <w:t xml:space="preserve"> part that a resource can have – other ‘contained’ resources – but this is an advanced topic and is not discussed further in this </w:t>
+      </w:r>
+      <w:r>
+        <w:t>module</w:t>
+      </w:r>
+      <w:r>
+        <w:t>).</w:t>
       </w:r>
     </w:p>
     <w:p>
       <w:r>
         <w:t xml:space="preserve">An example </w:t>
       </w:r>
-    </w:p>
-    <w:p/>
-    <w:p/>
-    <w:p/>
+      <w:r>
+        <w:t xml:space="preserve">of this is:  </w:t>
+      </w:r>
+    </w:p>
+    <w:p>
+      <w:r>
+        <w:t>&lt;&lt;&lt; all figures need to be numbered and referred to &gt;&gt;&gt;</w:t>
+      </w:r>
+    </w:p>
     <w:p>
       <w:r>
         <w:rPr>
@@ -7180,7 +7562,7 @@
                     <pic:cNvPicPr/>
                   </pic:nvPicPr>
                   <pic:blipFill>
-                    <a:blip r:embed="rId23">
+                    <a:blip r:embed="rId26">
                       <a:extLst>
                         <a:ext uri="{28A0092B-C50C-407E-A947-70E740481C1C}">
                           <a14:useLocalDpi xmlns:a14="http://schemas.microsoft.com/office/drawing/2010/main" val="0"/>
@@ -7219,6 +7601,11 @@
       </w:r>
     </w:p>
     <w:p>
+      <w:r>
+        <w:t>&lt;&lt;&lt;text&gt;&gt;&gt;</w:t>
+      </w:r>
+    </w:p>
+    <w:p>
       <w:pPr>
         <w:pStyle w:val="Heading4"/>
       </w:pPr>
@@ -7227,6 +7614,12 @@
       </w:r>
     </w:p>
     <w:p>
+      <w:r>
+        <w:t>&lt;&lt;&lt;text&gt;&gt;&gt;</w:t>
+      </w:r>
+    </w:p>
+    <w:p/>
+    <w:p>
       <w:pPr>
         <w:pStyle w:val="Heading4"/>
       </w:pPr>
@@ -7244,12 +7637,42 @@
     </w:p>
     <w:p>
       <w:r>
-        <w:t xml:space="preserve">Taking his approach has the advantage that the resources themselves are kept to a manageable size, and much easier to implement that if every requirement from every realm needed to be in every resource. </w:t>
-      </w:r>
-    </w:p>
-    <w:p>
-      <w:r>
-        <w:t xml:space="preserve">However doing so means that there needs to be some mechanism to allow a particular realm to add properties that it needs to record within a resource. For example, in New Zealand there are the concepts of ‘iwi’ and ‘hapu’ – the tribe and sub-tribe of the native maori population. These concepts are of no interest to a North </w:t>
+        <w:t xml:space="preserve">Taking </w:t>
+      </w:r>
+      <w:r>
+        <w:t>t</w:t>
+      </w:r>
+      <w:r>
+        <w:t xml:space="preserve">his approach has the advantage that the resources themselves are kept to a manageable size, and much easier to implement that if every requirement from every realm needed to be in every resource. </w:t>
+      </w:r>
+    </w:p>
+    <w:p>
+      <w:r>
+        <w:t xml:space="preserve">However doing so </w:t>
+      </w:r>
+      <w:r>
+        <w:t>creates the need for a</w:t>
+      </w:r>
+      <w:r>
+        <w:t xml:space="preserve"> mechanism to allow a particular realm to add </w:t>
+      </w:r>
+      <w:r>
+        <w:t xml:space="preserve">the </w:t>
+      </w:r>
+      <w:r>
+        <w:t>properties that it needs to record within a resource. For example, in New Zealand there are the concepts</w:t>
+      </w:r>
+      <w:r>
+        <w:t xml:space="preserve"> for a patient </w:t>
+      </w:r>
+      <w:r>
+        <w:t xml:space="preserve"> of ‘iwi’ and ‘hapu’ – the tribe and sub-tribe of the native </w:t>
+      </w:r>
+      <w:r>
+        <w:t>M</w:t>
+      </w:r>
+      <w:r>
+        <w:t xml:space="preserve">aori population. These concepts are of no interest to a North </w:t>
       </w:r>
       <w:r>
         <w:t>American</w:t>
@@ -7266,7 +7689,18 @@
     </w:p>
     <w:p>
       <w:r>
-        <w:t>It is to accommodate this requirement that the extension mechanism has been defined.</w:t>
+        <w:t>It is to accommodate th</w:t>
+      </w:r>
+      <w:r>
+        <w:t>ese types of</w:t>
+      </w:r>
+      <w:r>
+        <w:t xml:space="preserve"> requirement that the extension mechanism has been defined.</w:t>
+      </w:r>
+    </w:p>
+    <w:p>
+      <w:r>
+        <w:t>&lt;&lt;&lt; say that extensions are in profiles and refer to description&gt;&gt;&gt;</w:t>
       </w:r>
     </w:p>
     <w:p>
@@ -7287,8 +7721,8 @@
         <w:tblLook w:val="04A0" w:firstRow="1" w:lastRow="0" w:firstColumn="1" w:lastColumn="0" w:noHBand="0" w:noVBand="1"/>
       </w:tblPr>
       <w:tblGrid>
-        <w:gridCol w:w="1831"/>
-        <w:gridCol w:w="5584"/>
+        <w:gridCol w:w="1689"/>
+        <w:gridCol w:w="5726"/>
       </w:tblGrid>
       <w:tr>
         <w:tc>
@@ -7362,7 +7796,7 @@
               <w:ind w:left="0"/>
             </w:pPr>
             <w:r>
-              <w:t>mustUnderstand</w:t>
+              <w:t>isModifier</w:t>
             </w:r>
           </w:p>
         </w:tc>
@@ -7370,6 +7804,14 @@
           <w:tcPr>
             <w:tcW w:w="5726" w:type="dxa"/>
           </w:tcPr>
+          <w:p>
+            <w:pPr>
+              <w:ind w:left="0"/>
+            </w:pPr>
+            <w:r>
+              <w:t>&lt;&lt;&lt; re-write from specc &gt;&gt;&gt;</w:t>
+            </w:r>
+          </w:p>
           <w:p>
             <w:pPr>
               <w:ind w:left="0"/>
@@ -7418,7 +7860,19 @@
         <w:t xml:space="preserve"> </w:t>
       </w:r>
       <w:r>
-        <w:t xml:space="preserve">In order to avoid the issue that arose with v2 Z segments where ach jurisdiction defined it’s own segments without regard for what other have done, the fhit team </w:t>
+        <w:t xml:space="preserve">In order to avoid the issue that arose with v2 Z segments where </w:t>
+      </w:r>
+      <w:r>
+        <w:t>e</w:t>
+      </w:r>
+      <w:r>
+        <w:t xml:space="preserve">ach jurisdiction defined it’s own segments without regard for what other have done, the </w:t>
+      </w:r>
+      <w:r>
+        <w:t xml:space="preserve">FHIR </w:t>
+      </w:r>
+      <w:r>
+        <w:t xml:space="preserve"> team </w:t>
       </w:r>
       <w:r>
         <w:t>intend</w:t>
@@ -7447,6 +7901,9 @@
       <w:r>
         <w:t>An ‘official’ HL7 registry that has extensions for data elements that weren’t common enough to make the 80%, but which are nevertheless often required.</w:t>
       </w:r>
+      <w:r>
+        <w:t xml:space="preserve"> For example a patient religious affiliation &lt;&lt;check example&gt;&gt;&gt;</w:t>
+      </w:r>
     </w:p>
     <w:p>
       <w:pPr>
@@ -7460,7 +7917,13 @@
         <w:t xml:space="preserve">Realm (or country) registries that </w:t>
       </w:r>
       <w:r>
-        <w:t>specify extensions that are specific to that realm (and the iwi/hapu example would fit here)</w:t>
+        <w:t xml:space="preserve">specify extensions that are specific to that realm (and the iwi/hapu example </w:t>
+      </w:r>
+      <w:r>
+        <w:t xml:space="preserve">above </w:t>
+      </w:r>
+      <w:r>
+        <w:t>would fit here)</w:t>
       </w:r>
     </w:p>
     <w:p>
@@ -7485,27 +7948,27 @@
     </w:p>
     <w:p>
       <w:r>
-        <w:t>It is also important that once an extension is in use it should not be changed – if you need to then create a new one</w:t>
-      </w:r>
-    </w:p>
-    <w:p/>
-    <w:p>
-      <w:pPr>
-        <w:pStyle w:val="Heading4"/>
-      </w:pPr>
-      <w:r>
-        <w:t>Defined searches</w:t>
+        <w:t>It is also important that once an extension is in use it should not be changed – if you need to</w:t>
+      </w:r>
+      <w:r>
+        <w:t xml:space="preserve"> make a breaking change,</w:t>
+      </w:r>
+      <w:r>
+        <w:t xml:space="preserve"> then create a new </w:t>
+      </w:r>
+      <w:r>
+        <w:t>extension.</w:t>
       </w:r>
     </w:p>
     <w:p>
       <w:pPr>
         <w:pStyle w:val="Heading3"/>
       </w:pPr>
-      <w:bookmarkStart w:id="17" w:name="_Toc229214795"/>
+      <w:bookmarkStart w:id="18" w:name="_Toc229214795"/>
       <w:r>
         <w:t>Resource Metadata</w:t>
       </w:r>
-      <w:bookmarkEnd w:id="17"/>
+      <w:bookmarkEnd w:id="18"/>
     </w:p>
     <w:p>
       <w:r>
@@ -7517,24 +7980,55 @@
         <w:pStyle w:val="Heading4"/>
         <w:ind w:left="0" w:firstLine="720"/>
       </w:pPr>
-      <w:bookmarkStart w:id="18" w:name="_Ref229052002"/>
+      <w:bookmarkStart w:id="19" w:name="_Ref229052002"/>
       <w:r>
         <w:t>Identity</w:t>
       </w:r>
-      <w:bookmarkEnd w:id="18"/>
-    </w:p>
-    <w:p>
-      <w:r>
-        <w:t xml:space="preserve">All resources have the concept of identity </w:t>
-      </w:r>
-      <w:r>
-        <w:t>–</w:t>
+      <w:bookmarkEnd w:id="19"/>
+    </w:p>
+    <w:p>
+      <w:r>
+        <w:t>All resources have the concept of identity</w:t>
+      </w:r>
+      <w:r>
+        <w:t>. The identity is fixed over the life time of the resource –</w:t>
       </w:r>
       <w:r>
         <w:t xml:space="preserve"> </w:t>
       </w:r>
       <w:r>
-        <w:t>what it is. The identity is fixed over the life time of the resource – ie a change to the resource does not change the identity. The identity can be set either by the client that creates the resource, or the by the server that receives a new one. This is discussed further with the REST discussion below.</w:t>
+        <w:t>a change to the resource does not change the identity. The identity can be set either by the client that creates the resource, or the by the</w:t>
+      </w:r>
+      <w:r>
+        <w:t xml:space="preserve"> server that receives a new one</w:t>
+      </w:r>
+      <w:r>
+        <w:t>.</w:t>
+      </w:r>
+      <w:r>
+        <w:t xml:space="preserve"> </w:t>
+      </w:r>
+    </w:p>
+    <w:p>
+      <w:r>
+        <w:t xml:space="preserve">Refer </w:t>
+      </w:r>
+      <w:r>
+        <w:t>to</w:t>
+      </w:r>
+      <w:r>
+        <w:t xml:space="preserve"> the specification (</w:t>
+      </w:r>
+      <w:hyperlink r:id="rId27" w:history="1">
+        <w:r>
+          <w:rPr>
+            <w:rStyle w:val="Hyperlink"/>
+          </w:rPr>
+          <w:t>http://www.hl7.org/implement/standards/fhir/resources.htm#metadata</w:t>
+        </w:r>
+      </w:hyperlink>
+      <w:r>
+        <w:t xml:space="preserve"> ) for further information.</w:t>
       </w:r>
     </w:p>
     <w:p>
@@ -7548,7 +8042,19 @@
     </w:p>
     <w:p>
       <w:r>
-        <w:t>The version of the resource changes each time the resource changes.</w:t>
+        <w:t xml:space="preserve">The version of the resource changes each time the </w:t>
+      </w:r>
+      <w:r>
+        <w:t xml:space="preserve">content of a specific </w:t>
+      </w:r>
+      <w:r>
+        <w:t>resource</w:t>
+      </w:r>
+      <w:r>
+        <w:t xml:space="preserve"> instance</w:t>
+      </w:r>
+      <w:r>
+        <w:t xml:space="preserve"> changes.</w:t>
       </w:r>
       <w:r>
         <w:t xml:space="preserve"> Combining the identity and the version leads to 2 important concepts:</w:t>
@@ -7584,7 +8090,13 @@
         </w:numPr>
       </w:pPr>
       <w:r>
-        <w:t>Version specific id. This is the identity of a particular version of an id – it may or may not be the most recent version. Again, refer to the REST section below for more details.</w:t>
+        <w:t xml:space="preserve">Version specific id. This is the identity of a particular version of an id – it may or may not be the most recent version. </w:t>
+      </w:r>
+      <w:r>
+        <w:t xml:space="preserve">An example of this could be &lt;server&gt;/FHIR/patient/@100/history/@2. </w:t>
+      </w:r>
+      <w:r>
+        <w:t>Again, refer to the REST section below for more details.</w:t>
       </w:r>
     </w:p>
     <w:p>
@@ -7597,25 +8109,38 @@
       </w:r>
     </w:p>
     <w:p>
-      <w:pPr>
-        <w:pStyle w:val="Heading3"/>
-      </w:pPr>
-      <w:bookmarkStart w:id="19" w:name="_Toc229214796"/>
-      <w:r>
-        <w:t>Resource Versions</w:t>
-      </w:r>
-      <w:bookmarkEnd w:id="19"/>
-    </w:p>
-    <w:p>
-      <w:r>
-        <w:t xml:space="preserve">By this we mean different versions of a resource – eg where it has been updated or deleted. This </w:t>
+      <w:r>
+        <w:t>&lt;&lt;&lt; text&gt;&gt;&gt;</w:t>
+      </w:r>
+    </w:p>
+    <w:p>
+      <w:r>
+        <w:t>&lt;&lt;&lt; clarify searching on last update&gt;&gt;&gt;</w:t>
+      </w:r>
+    </w:p>
+    <w:p>
+      <w:pPr>
+        <w:spacing w:after="0"/>
+        <w:ind w:left="0"/>
+        <w:rPr>
+          <w:rFonts w:asciiTheme="majorHAnsi" w:eastAsiaTheme="majorEastAsia" w:hAnsiTheme="majorHAnsi" w:cstheme="majorBidi"/>
+          <w:b/>
+          <w:bCs/>
+          <w:color w:val="4F81BD" w:themeColor="accent1"/>
+          <w:sz w:val="28"/>
+          <w:szCs w:val="28"/>
+          <w:lang w:val="en-US" w:eastAsia="en-US"/>
+        </w:rPr>
+      </w:pPr>
+      <w:bookmarkStart w:id="20" w:name="_Toc229214798"/>
+      <w:r>
+        <w:br w:type="page"/>
       </w:r>
     </w:p>
     <w:p>
       <w:pPr>
         <w:pStyle w:val="Heading2"/>
       </w:pPr>
-      <w:bookmarkStart w:id="20" w:name="_Toc229214798"/>
       <w:r>
         <w:t>Datatypes</w:t>
       </w:r>
@@ -7631,7 +8156,19 @@
     </w:p>
     <w:p>
       <w:r>
-        <w:t>Each element within a resource is a particular datatype (This is the same for all HL7 standards of course). The FHIR datatypes are a simplified version of the v3 datatypes – and are also based on the w4c schema), and the following diagram gives an overview (in the specification, each image hyperlinks to a more detailed description within the page):</w:t>
+        <w:t xml:space="preserve">Each element within a resource is </w:t>
+      </w:r>
+      <w:r>
+        <w:t xml:space="preserve">of a </w:t>
+      </w:r>
+      <w:r>
+        <w:t>particular datatype (This is the same for all HL7 standards of course). The FHIR datatypes are a simplified version of the v3 datatypes – and are also based on the w</w:t>
+      </w:r>
+      <w:r>
+        <w:t>3</w:t>
+      </w:r>
+      <w:r>
+        <w:t>c schema), and the following diagram gives an overview (in the specification, each image hyperlinks to a more detailed description within the page):</w:t>
       </w:r>
     </w:p>
     <w:p>
@@ -7656,7 +8193,7 @@
                     <pic:cNvPicPr/>
                   </pic:nvPicPr>
                   <pic:blipFill>
-                    <a:blip r:embed="rId24">
+                    <a:blip r:embed="rId28">
                       <a:extLst>
                         <a:ext uri="{28A0092B-C50C-407E-A947-70E740481C1C}">
                           <a14:useLocalDpi xmlns:a14="http://schemas.microsoft.com/office/drawing/2010/main" val="0"/>
@@ -7699,65 +8236,101 @@
           <w:lang w:val="en-US" w:eastAsia="en-US"/>
         </w:rPr>
       </w:pPr>
-      <w:r>
+    </w:p>
+    <w:p>
+      <w:pPr>
         <w:rPr>
           <w:rFonts w:eastAsiaTheme="minorEastAsia"/>
           <w:lang w:val="en-US" w:eastAsia="en-US"/>
         </w:rPr>
-        <w:t>? talk about specific datatypes here, eg:</w:t>
-      </w:r>
-    </w:p>
-    <w:p>
-      <w:pPr>
+      </w:pPr>
+      <w:r>
         <w:rPr>
           <w:rFonts w:eastAsiaTheme="minorEastAsia"/>
           <w:lang w:val="en-US" w:eastAsia="en-US"/>
         </w:rPr>
-      </w:pPr>
+        <w:t>&lt;&lt;&lt; t</w:t>
+      </w:r>
       <w:r>
         <w:rPr>
           <w:rFonts w:eastAsiaTheme="minorEastAsia"/>
           <w:lang w:val="en-US" w:eastAsia="en-US"/>
         </w:rPr>
-        <w:t>code</w:t>
-      </w:r>
-    </w:p>
-    <w:p>
-      <w:pPr>
+        <w:t xml:space="preserve">alk about </w:t>
+      </w:r>
+      <w:r>
         <w:rPr>
           <w:rFonts w:eastAsiaTheme="minorEastAsia"/>
           <w:lang w:val="en-US" w:eastAsia="en-US"/>
         </w:rPr>
-      </w:pPr>
+        <w:t xml:space="preserve">some </w:t>
+      </w:r>
       <w:r>
         <w:rPr>
           <w:rFonts w:eastAsiaTheme="minorEastAsia"/>
           <w:lang w:val="en-US" w:eastAsia="en-US"/>
         </w:rPr>
-        <w:t>coding</w:t>
-      </w:r>
-    </w:p>
-    <w:p>
-      <w:pPr>
+        <w:t>specific datatypes here, eg:</w:t>
+      </w:r>
+      <w:r>
         <w:rPr>
           <w:rFonts w:eastAsiaTheme="minorEastAsia"/>
           <w:lang w:val="en-US" w:eastAsia="en-US"/>
         </w:rPr>
-      </w:pPr>
-      <w:r>
+        <w:t>&gt;&gt;&gt;</w:t>
+      </w:r>
+    </w:p>
+    <w:p>
+      <w:pPr>
         <w:rPr>
           <w:rFonts w:eastAsiaTheme="minorEastAsia"/>
           <w:lang w:val="en-US" w:eastAsia="en-US"/>
         </w:rPr>
-        <w:t>codeableconcept</w:t>
-      </w:r>
-    </w:p>
-    <w:p>
-      <w:pPr>
+      </w:pPr>
+      <w:r>
         <w:rPr>
           <w:rFonts w:eastAsiaTheme="minorEastAsia"/>
           <w:lang w:val="en-US" w:eastAsia="en-US"/>
         </w:rPr>
+        <w:t>code</w:t>
+      </w:r>
+    </w:p>
+    <w:p>
+      <w:pPr>
+        <w:rPr>
+          <w:rFonts w:eastAsiaTheme="minorEastAsia"/>
+          <w:lang w:val="en-US" w:eastAsia="en-US"/>
+        </w:rPr>
+      </w:pPr>
+      <w:r>
+        <w:rPr>
+          <w:rFonts w:eastAsiaTheme="minorEastAsia"/>
+          <w:lang w:val="en-US" w:eastAsia="en-US"/>
+        </w:rPr>
+        <w:t>coding</w:t>
+      </w:r>
+    </w:p>
+    <w:p>
+      <w:pPr>
+        <w:rPr>
+          <w:rFonts w:eastAsiaTheme="minorEastAsia"/>
+          <w:lang w:val="en-US" w:eastAsia="en-US"/>
+        </w:rPr>
+      </w:pPr>
+      <w:r>
+        <w:rPr>
+          <w:rFonts w:eastAsiaTheme="minorEastAsia"/>
+          <w:lang w:val="en-US" w:eastAsia="en-US"/>
+        </w:rPr>
+        <w:t>codeableconcept</w:t>
+      </w:r>
+    </w:p>
+    <w:p>
+      <w:pPr>
+        <w:rPr>
+          <w:rFonts w:eastAsiaTheme="minorEastAsia"/>
+          <w:lang w:val="en-US" w:eastAsia="en-US"/>
+        </w:rPr>
       </w:pPr>
     </w:p>
     <w:p>
@@ -7776,28 +8349,6 @@
         <w:t>Vocabulary / Terminology</w:t>
       </w:r>
     </w:p>
-    <w:p>
-      <w:pPr>
-        <w:pStyle w:val="Heading5"/>
-      </w:pPr>
-      <w:r>
-        <w:t>Resource references</w:t>
-      </w:r>
-    </w:p>
-    <w:p>
-      <w:pPr>
-        <w:pStyle w:val="Heading5"/>
-      </w:pPr>
-      <w:r>
-        <w:t>Contained resources</w:t>
-      </w:r>
-    </w:p>
-    <w:p>
-      <w:r>
-        <w:t>When you don’t have a reference to a real resource</w:t>
-      </w:r>
-    </w:p>
-    <w:p/>
     <w:p>
       <w:pPr>
         <w:pStyle w:val="Heading3"/>
@@ -7842,7 +8393,7 @@
         </w:rPr>
         <w:t>&lt;</w:t>
       </w:r>
-      <w:hyperlink r:id="rId25" w:anchor="ResourceReference" w:tooltip="A reference from one resource to another" w:history="1">
+      <w:hyperlink r:id="rId29" w:anchor="ResourceReference" w:tooltip="A reference from one resource to another" w:history="1">
         <w:r>
           <w:rPr>
             <w:rStyle w:val="Hyperlink"/>
@@ -7889,7 +8440,7 @@
         </w:rPr>
         <w:t xml:space="preserve">  &lt;</w:t>
       </w:r>
-      <w:hyperlink r:id="rId26" w:anchor="ResourceReference.type" w:tooltip="The name of one of the resource types defined in this specification to identify the type of the resource being referenced" w:history="1">
+      <w:hyperlink r:id="rId30" w:anchor="ResourceReference.type" w:tooltip="The name of one of the resource types defined in this specification to identify the type of the resource being referenced" w:history="1">
         <w:r>
           <w:rPr>
             <w:rStyle w:val="Hyperlink"/>
@@ -7911,7 +8462,7 @@
         </w:rPr>
         <w:t xml:space="preserve"> value="[</w:t>
       </w:r>
-      <w:hyperlink r:id="rId27" w:anchor="code" w:history="1">
+      <w:hyperlink r:id="rId31" w:anchor="code" w:history="1">
         <w:r>
           <w:rPr>
             <w:rStyle w:val="Hyperlink"/>
@@ -8014,7 +8565,7 @@
         </w:rPr>
         <w:t xml:space="preserve">  &lt;</w:t>
       </w:r>
-      <w:hyperlink r:id="rId28" w:anchor="ResourceReference.url" w:tooltip="A literal URL that resolves to the location of the resource. The URL may be relative or absolute. Relative Ids contain the logical id of the resource. The reference may be version specific or not. If the reference is not to a FHIR RESTful server, then it should be assumed to be version specific" w:history="1">
+      <w:hyperlink r:id="rId32" w:anchor="ResourceReference.url" w:tooltip="A literal URL that resolves to the location of the resource. The URL may be relative or absolute. Relative Ids contain the logical id of the resource. The reference may be version specific or not. If the reference is not to a FHIR RESTful server, then it should be assumed to be version specific" w:history="1">
         <w:r>
           <w:rPr>
             <w:rStyle w:val="Hyperlink"/>
@@ -8036,7 +8587,7 @@
         </w:rPr>
         <w:t xml:space="preserve"> value="[</w:t>
       </w:r>
-      <w:hyperlink r:id="rId29" w:anchor="uri" w:history="1">
+      <w:hyperlink r:id="rId33" w:anchor="uri" w:history="1">
         <w:r>
           <w:rPr>
             <w:rStyle w:val="Hyperlink"/>
@@ -8139,7 +8690,7 @@
         </w:rPr>
         <w:t xml:space="preserve">  &lt;</w:t>
       </w:r>
-      <w:hyperlink r:id="rId30" w:anchor="ResourceReference.display" w:tooltip="Plain text narrative that identifies the resource in addition to the resource reference" w:history="1">
+      <w:hyperlink r:id="rId34" w:anchor="ResourceReference.display" w:tooltip="Plain text narrative that identifies the resource in addition to the resource reference" w:history="1">
         <w:r>
           <w:rPr>
             <w:rStyle w:val="Hyperlink"/>
@@ -8161,7 +8712,7 @@
         </w:rPr>
         <w:t xml:space="preserve"> value="[</w:t>
       </w:r>
-      <w:hyperlink r:id="rId31" w:anchor="string" w:history="1">
+      <w:hyperlink r:id="rId35" w:anchor="string" w:history="1">
         <w:r>
           <w:rPr>
             <w:rStyle w:val="Hyperlink"/>
@@ -8598,6 +9149,11 @@
         <w:t>would indicate that the subject of this reference is a patient whose name is ‘patient example’</w:t>
       </w:r>
     </w:p>
+    <w:p>
+      <w:r>
+        <w:t>&lt;&lt;&lt; talk about included references here&gt;&gt;&gt;</w:t>
+      </w:r>
+    </w:p>
     <w:p/>
     <w:p>
       <w:pPr>
@@ -8612,6 +9168,9 @@
     <w:p>
       <w:r>
         <w:t>There are many situations where a collection of resources is required. These include</w:t>
+      </w:r>
+      <w:r>
+        <w:t>:</w:t>
       </w:r>
     </w:p>
     <w:p>
@@ -8676,12 +9235,36 @@
     </w:p>
     <w:p>
       <w:r>
-        <w:t>In all these scenarios, FHIR uses the Atom Syndication format to represent the collection of resources. When used in this way, the feed is termed a ‘bundle’ of resource.</w:t>
-      </w:r>
-    </w:p>
-    <w:p>
-      <w:r>
-        <w:t>Because json is a first class citizen, there is a FHIR version of the atom bundle.</w:t>
+        <w:t>In all these scenarios, FHIR uses the Atom Syndication format to represent the collection of resources. When used in this way, the feed is termed a ‘bundle’ of resource</w:t>
+      </w:r>
+      <w:r>
+        <w:t>s</w:t>
+      </w:r>
+      <w:r>
+        <w:t>.</w:t>
+      </w:r>
+    </w:p>
+    <w:p>
+      <w:r>
+        <w:t xml:space="preserve">Because </w:t>
+      </w:r>
+      <w:r>
+        <w:t xml:space="preserve">JSON </w:t>
+      </w:r>
+      <w:r>
+        <w:t xml:space="preserve">is a first class citizen, there is a </w:t>
+      </w:r>
+      <w:r>
+        <w:t>FHIR</w:t>
+      </w:r>
+      <w:r>
+        <w:t xml:space="preserve"> version of the atom bundle</w:t>
+      </w:r>
+      <w:r>
+        <w:t xml:space="preserve"> when represented in JSON</w:t>
+      </w:r>
+      <w:r>
+        <w:t>.</w:t>
       </w:r>
     </w:p>
     <w:p>
@@ -8824,7 +9407,11 @@
         <w:tab/>
       </w:r>
     </w:p>
-    <w:p/>
+    <w:p>
+      <w:r>
+        <w:t>&lt;&lt;&lt; example of bundle in XML &amp; JSON &gt;&gt;&gt;</w:t>
+      </w:r>
+    </w:p>
     <w:p/>
     <w:p>
       <w:pPr>
@@ -9105,9 +9692,15 @@
     </w:p>
     <w:p>
       <w:r>
-        <w:t xml:space="preserve">The security aspects of FHIR are still in active development. FHIR  itself does not define security functionality, but does depend on other services to provide that security. See </w:t>
-      </w:r>
-      <w:hyperlink r:id="rId32" w:history="1">
+        <w:t xml:space="preserve">The security aspects of FHIR are still in active development. </w:t>
+      </w:r>
+      <w:r>
+        <w:t>FHIR itself</w:t>
+      </w:r>
+      <w:r>
+        <w:t xml:space="preserve"> does not define security functionality, but does depend on other services to provide that security. See </w:t>
+      </w:r>
+      <w:hyperlink r:id="rId36" w:history="1">
         <w:r>
           <w:rPr>
             <w:rStyle w:val="Hyperlink"/>
@@ -9133,9 +9726,15 @@
         </w:numPr>
       </w:pPr>
       <w:r>
-        <w:t xml:space="preserve">Provenance. This resource is used to indicate where a particular resource came from. Note that the provenance resource points to the resource that it describes and not the other way around (although it is possible to contain the provenance resource inside the resource it describes – see </w:t>
-      </w:r>
-      <w:hyperlink r:id="rId33" w:history="1">
+        <w:rPr>
+          <w:b/>
+        </w:rPr>
+        <w:t>Provenance</w:t>
+      </w:r>
+      <w:r>
+        <w:t xml:space="preserve">. This resource is used to indicate where a particular resource came from. Note that the provenance resource points to the resource that it describes and not the other way around (although it is possible to contain the provenance resource inside the resource it describes – see </w:t>
+      </w:r>
+      <w:hyperlink r:id="rId37" w:history="1">
         <w:r>
           <w:rPr>
             <w:rStyle w:val="Hyperlink"/>
@@ -9156,15 +9755,39 @@
         </w:numPr>
       </w:pPr>
       <w:r>
-        <w:t>SecurityEvent resources are equivalent to the IHE ATNA Audit Record.</w:t>
+        <w:rPr>
+          <w:b/>
+        </w:rPr>
+        <w:t>SecurityEvent</w:t>
+      </w:r>
+      <w:r>
+        <w:t xml:space="preserve"> resources are equivalent to the IHE ATNA Audit Record.</w:t>
       </w:r>
     </w:p>
     <w:p/>
     <w:p>
       <w:pPr>
+        <w:spacing w:after="0"/>
+        <w:ind w:left="0"/>
+        <w:rPr>
+          <w:rFonts w:asciiTheme="majorHAnsi" w:eastAsiaTheme="majorEastAsia" w:hAnsiTheme="majorHAnsi" w:cstheme="majorBidi"/>
+          <w:b/>
+          <w:bCs/>
+          <w:color w:val="4F81BD" w:themeColor="accent1"/>
+          <w:sz w:val="32"/>
+          <w:szCs w:val="32"/>
+          <w:lang w:val="en-US" w:eastAsia="en-US"/>
+        </w:rPr>
+      </w:pPr>
+      <w:bookmarkStart w:id="26" w:name="_Toc229214804"/>
+      <w:r>
+        <w:br w:type="page"/>
+      </w:r>
+    </w:p>
+    <w:p>
+      <w:pPr>
         <w:pStyle w:val="Heading1"/>
       </w:pPr>
-      <w:bookmarkStart w:id="26" w:name="_Toc229214804"/>
       <w:r>
         <w:t xml:space="preserve">Interoperability </w:t>
       </w:r>
@@ -9187,10 +9810,18 @@
         <w:t xml:space="preserve"> </w:t>
       </w:r>
       <w:r>
-        <w:t>For example a patient resource is the same no matter how how move it around.</w:t>
-      </w:r>
-      <w:r>
-        <w:t>These include:</w:t>
+        <w:t xml:space="preserve">For example a patient resource is the same no matter how </w:t>
+      </w:r>
+      <w:r>
+        <w:t xml:space="preserve">it is exchanged. </w:t>
+      </w:r>
+    </w:p>
+    <w:p>
+      <w:r>
+        <w:t>These</w:t>
+      </w:r>
+      <w:r>
+        <w:t xml:space="preserve"> include:</w:t>
       </w:r>
     </w:p>
     <w:p>
@@ -9208,7 +9839,29 @@
     </w:p>
     <w:p>
       <w:r>
-        <w:t>FHIR fully supports REST – in fact it is the best developed so far, but is not confined to that. Most of the examples in this chapter use the REST paradigm.</w:t>
+        <w:t xml:space="preserve">FHIR fully supports REST – in fact it is the </w:t>
+      </w:r>
+      <w:r>
+        <w:t>most</w:t>
+      </w:r>
+      <w:r>
+        <w:t xml:space="preserve"> developed so far, but is not confined to that. Most of the examples in this chapter use the REST paradigm.</w:t>
+      </w:r>
+    </w:p>
+    <w:p>
+      <w:r>
+        <w:t xml:space="preserve">There is a good tutorial on REST at </w:t>
+      </w:r>
+      <w:hyperlink r:id="rId38" w:history="1">
+        <w:r>
+          <w:rPr>
+            <w:rStyle w:val="Hyperlink"/>
+          </w:rPr>
+          <w:t>http://rest.elkstein.org/</w:t>
+        </w:r>
+      </w:hyperlink>
+      <w:r>
+        <w:t xml:space="preserve"> </w:t>
       </w:r>
     </w:p>
     <w:p>
@@ -9248,7 +9901,40 @@
     </w:p>
     <w:p>
       <w:r>
-        <w:t>A document is all about recording a set of information that applies at a ‘point in time’ about a patient – such as a Discharge Summary or a Referral. CDA is all about documents, so refer to that chapter for further information. The FHIR take on documents is described below.</w:t>
+        <w:t xml:space="preserve">A document is all about recording a set of information that applies at a ‘point in time’ about a patient – such as a Discharge Summary or a Referral. CDA is all about documents, so refer to that </w:t>
+      </w:r>
+      <w:r>
+        <w:t>module</w:t>
+      </w:r>
+      <w:r>
+        <w:t xml:space="preserve"> for further information. The FHIR take on documents is described below</w:t>
+      </w:r>
+      <w:r>
+        <w:t xml:space="preserve"> (p</w:t>
+      </w:r>
+      <w:r>
+        <w:fldChar w:fldCharType="begin"/>
+      </w:r>
+      <w:r>
+        <w:instrText xml:space="preserve"> PAGEREF _Ref229462299 \h </w:instrText>
+      </w:r>
+      <w:r>
+        <w:fldChar w:fldCharType="separate"/>
+      </w:r>
+      <w:r>
+        <w:rPr>
+          <w:noProof/>
+        </w:rPr>
+        <w:t>28</w:t>
+      </w:r>
+      <w:r>
+        <w:fldChar w:fldCharType="end"/>
+      </w:r>
+      <w:r>
+        <w:t>)</w:t>
+      </w:r>
+      <w:r>
+        <w:t>.</w:t>
       </w:r>
     </w:p>
     <w:p>
@@ -9261,20 +9947,62 @@
     </w:p>
     <w:p>
       <w:r>
-        <w:t>A service is also intended to be used in an on-line real-time way (usually), but the difference from REST is that a service will incorporate more complex workflow than the simple REST interface can provide. For example you might use a service in an ordering application if you wanted the service to apply basic decision support to the order, possible modifying or rejecting it.</w:t>
-      </w:r>
-    </w:p>
-    <w:p>
-      <w:r>
-        <w:t>Use of Services is not described further in this chapter.</w:t>
+        <w:t xml:space="preserve">A </w:t>
+      </w:r>
+      <w:r>
+        <w:t>S</w:t>
+      </w:r>
+      <w:r>
+        <w:t xml:space="preserve">ervice is also intended to be used in an on-line real-time way (usually), but the difference from REST is that a service </w:t>
+      </w:r>
+      <w:r>
+        <w:t>can</w:t>
+      </w:r>
+      <w:r>
+        <w:t xml:space="preserve"> incorporate more complex workflow than the simple REST interface can provide. For example you might use a </w:t>
+      </w:r>
+      <w:r>
+        <w:t>S</w:t>
+      </w:r>
+      <w:r>
+        <w:t>ervice in an ordering application if you wanted the service to apply basic decision support to the order, possible modifying or rejecting it.</w:t>
+      </w:r>
+    </w:p>
+    <w:p>
+      <w:r>
+        <w:t xml:space="preserve">Use of Services is not described further in this </w:t>
+      </w:r>
+      <w:r>
+        <w:t>module</w:t>
+      </w:r>
+      <w:r>
+        <w:t>.</w:t>
       </w:r>
     </w:p>
     <w:p/>
     <w:p>
       <w:pPr>
+        <w:spacing w:after="0"/>
+        <w:ind w:left="0"/>
+        <w:rPr>
+          <w:rFonts w:asciiTheme="majorHAnsi" w:eastAsiaTheme="majorEastAsia" w:hAnsiTheme="majorHAnsi" w:cstheme="majorBidi"/>
+          <w:b/>
+          <w:bCs/>
+          <w:color w:val="4F81BD" w:themeColor="accent1"/>
+          <w:sz w:val="32"/>
+          <w:szCs w:val="32"/>
+          <w:lang w:val="en-US" w:eastAsia="en-US"/>
+        </w:rPr>
+      </w:pPr>
+      <w:bookmarkStart w:id="27" w:name="_Toc229214805"/>
+      <w:r>
+        <w:br w:type="page"/>
+      </w:r>
+    </w:p>
+    <w:p>
+      <w:pPr>
         <w:pStyle w:val="Heading1"/>
       </w:pPr>
-      <w:bookmarkStart w:id="27" w:name="_Toc229214805"/>
       <w:r>
         <w:t>REST</w:t>
       </w:r>
@@ -9301,7 +10029,7 @@
       <w:r>
         <w:t>(</w:t>
       </w:r>
-      <w:hyperlink r:id="rId34" w:history="1">
+      <w:hyperlink r:id="rId39" w:history="1">
         <w:r>
           <w:rPr>
             <w:rStyle w:val="Hyperlink"/>
@@ -9338,7 +10066,7 @@
       <w:r>
         <w:t xml:space="preserve"> it uses like Atom) and the page at </w:t>
       </w:r>
-      <w:hyperlink r:id="rId35" w:history="1">
+      <w:hyperlink r:id="rId40" w:history="1">
         <w:r>
           <w:rPr>
             <w:rStyle w:val="Hyperlink"/>
@@ -9378,6 +10106,23 @@
       </w:r>
     </w:p>
     <w:p>
+      <w:r>
+        <w:t>&lt;&lt;&lt; too many bullet points&gt;&gt;&gt;</w:t>
+      </w:r>
+    </w:p>
+    <w:p>
+      <w:r>
+        <w:t>&lt;&lt;&lt; the play is simple GET’s &amp; simple Searches &gt;&gt;&gt;</w:t>
+      </w:r>
+    </w:p>
+    <w:p>
+      <w:r>
+        <w:t>&lt;&lt;&lt; then a more serious one &gt;&gt;&gt;</w:t>
+      </w:r>
+      <w:bookmarkStart w:id="29" w:name="_GoBack"/>
+      <w:bookmarkEnd w:id="29"/>
+    </w:p>
+    <w:p>
       <w:pPr>
         <w:pStyle w:val="ListParagraph"/>
         <w:numPr>
@@ -9386,9 +10131,107 @@
         </w:numPr>
       </w:pPr>
       <w:r>
+        <w:t>All of the resources have examples. You can copy these into your tool as a starting point.</w:t>
+      </w:r>
+    </w:p>
+    <w:p>
+      <w:pPr>
+        <w:pStyle w:val="ListParagraph"/>
+        <w:numPr>
+          <w:ilvl w:val="0"/>
+          <w:numId w:val="18"/>
+        </w:numPr>
+      </w:pPr>
+      <w:r>
+        <w:t xml:space="preserve">You can also access the Subversion repository at </w:t>
+      </w:r>
+      <w:hyperlink r:id="rId41" w:history="1">
+        <w:r>
+          <w:rPr>
+            <w:rStyle w:val="Hyperlink"/>
+          </w:rPr>
+          <w:t>http://gforge.hl7.org/gf/project/fhir</w:t>
+        </w:r>
+      </w:hyperlink>
+      <w:r>
+        <w:t xml:space="preserve"> and download the sample files (and the whole FHIR specification for that matter) to your local machine. The specification is open for reading/downloading by any user (though edit rights are more closely regulated!).</w:t>
+      </w:r>
+    </w:p>
+    <w:p>
+      <w:pPr>
+        <w:pStyle w:val="ListParagraph"/>
+        <w:numPr>
+          <w:ilvl w:val="0"/>
+          <w:numId w:val="18"/>
+        </w:numPr>
+      </w:pPr>
+      <w:r>
+        <w:t>Use the Test Servers as validating tools as well. There is nothing like updating a resource on-line and the</w:t>
+      </w:r>
+      <w:r>
+        <w:t>n</w:t>
+      </w:r>
+      <w:r>
+        <w:t xml:space="preserve"> seeing your updates in the next search!</w:t>
+      </w:r>
+    </w:p>
+    <w:p>
+      <w:pPr>
+        <w:pStyle w:val="ListParagraph"/>
+        <w:numPr>
+          <w:ilvl w:val="0"/>
+          <w:numId w:val="18"/>
+        </w:numPr>
+      </w:pPr>
+      <w:r>
+        <w:t>Use a browser and a rest plugin (like postman</w:t>
+      </w:r>
+      <w:r>
+        <w:t xml:space="preserve"> for chrome</w:t>
+      </w:r>
+      <w:r>
+        <w:t xml:space="preserve"> or fiddler</w:t>
+      </w:r>
+      <w:r>
+        <w:t>) to send requests to the test servers. These plugins will allow you to set request headers, and view the response headers and status codes back from the servers.</w:t>
+      </w:r>
+    </w:p>
+    <w:p>
+      <w:pPr>
+        <w:pStyle w:val="ListParagraph"/>
+        <w:numPr>
+          <w:ilvl w:val="0"/>
+          <w:numId w:val="18"/>
+        </w:numPr>
+      </w:pPr>
+      <w:r>
+        <w:t>Use the search queries below to get resources from the test servers, then copy them into your xml tool, change them, validate them and send them back.</w:t>
+      </w:r>
+    </w:p>
+    <w:p>
+      <w:pPr>
+        <w:pStyle w:val="ListParagraph"/>
+        <w:numPr>
+          <w:ilvl w:val="0"/>
+          <w:numId w:val="18"/>
+        </w:numPr>
+      </w:pPr>
+      <w:r>
+        <w:t>Use the Test servers to convert between XML and JSON by setting the appropriate request headers (or _format parameters) as discussed below.</w:t>
+      </w:r>
+    </w:p>
+    <w:p>
+      <w:pPr>
+        <w:pStyle w:val="ListParagraph"/>
+        <w:numPr>
+          <w:ilvl w:val="0"/>
+          <w:numId w:val="18"/>
+        </w:numPr>
+      </w:pPr>
+      <w:r>
         <w:t xml:space="preserve">Get hold of a validating XML tool (like Oxygen or XMLSpy) and download the FHIR schema from </w:t>
       </w:r>
-      <w:hyperlink r:id="rId36" w:history="1">
+      <w:hyperlink r:id="rId42" w:history="1">
         <w:r>
           <w:rPr>
             <w:rStyle w:val="Hyperlink"/>
@@ -9408,86 +10251,6 @@
           <w:numId w:val="18"/>
         </w:numPr>
       </w:pPr>
-      <w:r>
-        <w:t>All of the resources have examples. You can copy these into your tool as a starting point.</w:t>
-      </w:r>
-    </w:p>
-    <w:p>
-      <w:pPr>
-        <w:pStyle w:val="ListParagraph"/>
-        <w:numPr>
-          <w:ilvl w:val="0"/>
-          <w:numId w:val="18"/>
-        </w:numPr>
-      </w:pPr>
-      <w:r>
-        <w:t xml:space="preserve">You can also access the Subversion repository at </w:t>
-      </w:r>
-      <w:hyperlink r:id="rId37" w:history="1">
-        <w:r>
-          <w:rPr>
-            <w:rStyle w:val="Hyperlink"/>
-          </w:rPr>
-          <w:t>http://gforge.hl7.org/gf/project/fhir</w:t>
-        </w:r>
-      </w:hyperlink>
-      <w:r>
-        <w:t xml:space="preserve"> and download the sample files (and the whole FHIR specification for that matter) to your local machine. The specification is open for reading/downloading by any user (though edit rights are more closely regulated!).</w:t>
-      </w:r>
-    </w:p>
-    <w:p>
-      <w:pPr>
-        <w:pStyle w:val="ListParagraph"/>
-        <w:numPr>
-          <w:ilvl w:val="0"/>
-          <w:numId w:val="18"/>
-        </w:numPr>
-      </w:pPr>
-      <w:r>
-        <w:t>Use the Test Servers as validating tools as well. There is nothing like updating a resource on-line and the</w:t>
-      </w:r>
-      <w:r>
-        <w:t>n</w:t>
-      </w:r>
-      <w:r>
-        <w:t xml:space="preserve"> seeing your updates in the next search!</w:t>
-      </w:r>
-    </w:p>
-    <w:p>
-      <w:pPr>
-        <w:pStyle w:val="ListParagraph"/>
-        <w:numPr>
-          <w:ilvl w:val="0"/>
-          <w:numId w:val="18"/>
-        </w:numPr>
-      </w:pPr>
-      <w:r>
-        <w:t>Use a browser and a rest plugin (like postman) to send requests to the test servers. These plugins will allow you to set request headers, and view the response headers and status codes back from the servers.</w:t>
-      </w:r>
-    </w:p>
-    <w:p>
-      <w:pPr>
-        <w:pStyle w:val="ListParagraph"/>
-        <w:numPr>
-          <w:ilvl w:val="0"/>
-          <w:numId w:val="18"/>
-        </w:numPr>
-      </w:pPr>
-      <w:r>
-        <w:t>Use the search queries below to get resources from the test servers, then copy them into your xml tool, change them, validate them and send them back.</w:t>
-      </w:r>
-    </w:p>
-    <w:p>
-      <w:pPr>
-        <w:pStyle w:val="ListParagraph"/>
-        <w:numPr>
-          <w:ilvl w:val="0"/>
-          <w:numId w:val="18"/>
-        </w:numPr>
-      </w:pPr>
-      <w:r>
-        <w:t>Use the Test servers to convert between XML and JSON by setting the appropriate request headers (or _format parameters) as discussed below.</w:t>
-      </w:r>
     </w:p>
     <w:p>
       <w:r>
@@ -9498,11 +10261,11 @@
       <w:pPr>
         <w:pStyle w:val="Heading2"/>
       </w:pPr>
-      <w:bookmarkStart w:id="29" w:name="_Toc229214807"/>
+      <w:bookmarkStart w:id="30" w:name="_Toc229214807"/>
       <w:r>
         <w:t>Add a new resource</w:t>
       </w:r>
-      <w:bookmarkEnd w:id="29"/>
+      <w:bookmarkEnd w:id="30"/>
     </w:p>
     <w:p>
       <w:r>
@@ -9513,7 +10276,7 @@
       <w:pPr>
         <w:pStyle w:val="Heading3"/>
       </w:pPr>
-      <w:bookmarkStart w:id="30" w:name="_Toc229214808"/>
+      <w:bookmarkStart w:id="31" w:name="_Toc229214808"/>
       <w:r>
         <w:t xml:space="preserve">Client </w:t>
       </w:r>
@@ -9523,7 +10286,7 @@
       <w:r>
         <w:t xml:space="preserve"> the id</w:t>
       </w:r>
-      <w:bookmarkEnd w:id="30"/>
+      <w:bookmarkEnd w:id="31"/>
     </w:p>
     <w:p>
       <w:r>
@@ -9712,11 +10475,11 @@
       <w:pPr>
         <w:pStyle w:val="Heading3"/>
       </w:pPr>
-      <w:bookmarkStart w:id="31" w:name="_Toc229214809"/>
+      <w:bookmarkStart w:id="32" w:name="_Toc229214809"/>
       <w:r>
         <w:t>Server creates the Id</w:t>
       </w:r>
-      <w:bookmarkEnd w:id="31"/>
+      <w:bookmarkEnd w:id="32"/>
     </w:p>
     <w:p>
       <w:r>
@@ -9766,11 +10529,11 @@
       <w:pPr>
         <w:pStyle w:val="Heading2"/>
       </w:pPr>
-      <w:bookmarkStart w:id="32" w:name="_Toc229214810"/>
+      <w:bookmarkStart w:id="33" w:name="_Toc229214810"/>
       <w:r>
         <w:t>Retrieve a resource</w:t>
       </w:r>
-      <w:bookmarkEnd w:id="32"/>
+      <w:bookmarkEnd w:id="33"/>
     </w:p>
     <w:p>
       <w:r>
@@ -9828,7 +10591,7 @@
       <w:r>
         <w:t xml:space="preserve">&lt;host&gt; is the name of the server – eg </w:t>
       </w:r>
-      <w:hyperlink r:id="rId38" w:history="1">
+      <w:hyperlink r:id="rId43" w:history="1">
         <w:r>
           <w:rPr>
             <w:rStyle w:val="Hyperlink"/>
@@ -9871,7 +10634,7 @@
       <w:r>
         <w:t xml:space="preserve">GET </w:t>
       </w:r>
-      <w:hyperlink r:id="rId39" w:history="1">
+      <w:hyperlink r:id="rId44" w:history="1">
         <w:r>
           <w:rPr>
             <w:rStyle w:val="Hyperlink"/>
@@ -10067,7 +10830,7 @@
           <w:iCs/>
         </w:rPr>
       </w:pPr>
-      <w:hyperlink r:id="rId40" w:history="1">
+      <w:hyperlink r:id="rId45" w:history="1">
         <w:r>
           <w:rPr>
             <w:rStyle w:val="Hyperlink"/>
@@ -10121,11 +10884,11 @@
       <w:pPr>
         <w:pStyle w:val="Heading2"/>
       </w:pPr>
-      <w:bookmarkStart w:id="33" w:name="_Toc229214811"/>
+      <w:bookmarkStart w:id="34" w:name="_Toc229214811"/>
       <w:r>
         <w:t>Search for a resource</w:t>
       </w:r>
-      <w:bookmarkEnd w:id="33"/>
+      <w:bookmarkEnd w:id="34"/>
     </w:p>
     <w:p>
       <w:r>
@@ -10142,7 +10905,7 @@
       <w:r>
         <w:t xml:space="preserve"> The reader is advised to study the specification (</w:t>
       </w:r>
-      <w:hyperlink r:id="rId41" w:anchor="search" w:history="1">
+      <w:hyperlink r:id="rId46" w:anchor="search" w:history="1">
         <w:r>
           <w:rPr>
             <w:rStyle w:val="Hyperlink"/>
@@ -10445,11 +11208,11 @@
       <w:pPr>
         <w:pStyle w:val="Heading3"/>
       </w:pPr>
-      <w:bookmarkStart w:id="34" w:name="_Toc229214812"/>
+      <w:bookmarkStart w:id="35" w:name="_Toc229214812"/>
       <w:r>
         <w:t>Simple search</w:t>
       </w:r>
-      <w:bookmarkEnd w:id="34"/>
+      <w:bookmarkEnd w:id="35"/>
     </w:p>
     <w:p>
       <w:r>
@@ -10514,11 +11277,11 @@
       <w:pPr>
         <w:pStyle w:val="Heading3"/>
       </w:pPr>
-      <w:bookmarkStart w:id="35" w:name="_Toc229214813"/>
+      <w:bookmarkStart w:id="36" w:name="_Toc229214813"/>
       <w:r>
         <w:t>Searching across resources</w:t>
       </w:r>
-      <w:bookmarkEnd w:id="35"/>
+      <w:bookmarkEnd w:id="36"/>
     </w:p>
     <w:p>
       <w:r>
@@ -10588,11 +11351,11 @@
       <w:pPr>
         <w:pStyle w:val="Heading2"/>
       </w:pPr>
-      <w:bookmarkStart w:id="36" w:name="_Toc229214814"/>
+      <w:bookmarkStart w:id="37" w:name="_Toc229214814"/>
       <w:r>
         <w:t>Retrieve the history of a specific resource</w:t>
       </w:r>
-      <w:bookmarkEnd w:id="36"/>
+      <w:bookmarkEnd w:id="37"/>
     </w:p>
     <w:p>
       <w:r>
@@ -10629,14 +11392,14 @@
       <w:pPr>
         <w:pStyle w:val="Heading2"/>
       </w:pPr>
-      <w:bookmarkStart w:id="37" w:name="_Toc229214815"/>
+      <w:bookmarkStart w:id="38" w:name="_Toc229214815"/>
       <w:r>
         <w:t>Retrieve a specific version</w:t>
       </w:r>
       <w:r>
         <w:t xml:space="preserve"> of a resource</w:t>
       </w:r>
-      <w:bookmarkEnd w:id="37"/>
+      <w:bookmarkEnd w:id="38"/>
     </w:p>
     <w:p>
       <w:r>
@@ -10695,11 +11458,11 @@
       <w:pPr>
         <w:pStyle w:val="Heading2"/>
       </w:pPr>
-      <w:bookmarkStart w:id="38" w:name="_Toc229214816"/>
+      <w:bookmarkStart w:id="39" w:name="_Toc229214816"/>
       <w:r>
         <w:t>Delete a resource</w:t>
       </w:r>
-      <w:bookmarkEnd w:id="38"/>
+      <w:bookmarkEnd w:id="39"/>
     </w:p>
     <w:p>
       <w:r>
@@ -10769,11 +11532,11 @@
       <w:pPr>
         <w:pStyle w:val="Heading2"/>
       </w:pPr>
-      <w:bookmarkStart w:id="39" w:name="_Toc229214817"/>
+      <w:bookmarkStart w:id="40" w:name="_Toc229214817"/>
       <w:r>
         <w:t>Batch Updates</w:t>
       </w:r>
-      <w:bookmarkEnd w:id="39"/>
+      <w:bookmarkEnd w:id="40"/>
     </w:p>
     <w:p>
       <w:r>
@@ -10872,13 +11635,13 @@
       <w:pPr>
         <w:pStyle w:val="Heading2"/>
       </w:pPr>
-      <w:bookmarkStart w:id="40" w:name="_Ref229039669"/>
-      <w:bookmarkStart w:id="41" w:name="_Toc229214818"/>
+      <w:bookmarkStart w:id="41" w:name="_Ref229039669"/>
+      <w:bookmarkStart w:id="42" w:name="_Toc229214818"/>
       <w:r>
         <w:t>Conformance Statement</w:t>
       </w:r>
-      <w:bookmarkEnd w:id="40"/>
       <w:bookmarkEnd w:id="41"/>
+      <w:bookmarkEnd w:id="42"/>
     </w:p>
     <w:p>
       <w:pPr>
@@ -10923,7 +11686,7 @@
         </w:rPr>
         <w:t xml:space="preserve">A server therefore has a mechanism to describe the services that it provides in a Conformance Statement </w:t>
       </w:r>
-      <w:hyperlink r:id="rId42" w:history="1">
+      <w:hyperlink r:id="rId47" w:history="1">
         <w:r>
           <w:rPr>
             <w:rStyle w:val="Hyperlink"/>
@@ -10955,7 +11718,7 @@
         </w:rPr>
         <w:t xml:space="preserve">A conformance statement is actually a standard FHIR resource that is available at the ‘conformance’ endpoint – thus the url </w:t>
       </w:r>
-      <w:hyperlink r:id="rId43" w:history="1">
+      <w:hyperlink r:id="rId48" w:history="1">
         <w:r>
           <w:rPr>
             <w:rStyle w:val="Hyperlink"/>
@@ -11181,7 +11944,7 @@
           <w:lang w:val="en-US" w:eastAsia="en-US"/>
         </w:rPr>
       </w:pPr>
-      <w:hyperlink r:id="rId44" w:history="1">
+      <w:hyperlink r:id="rId49" w:history="1">
         <w:r>
           <w:rPr>
             <w:rStyle w:val="Hyperlink"/>
@@ -11288,54 +12051,54 @@
       <w:pPr>
         <w:pStyle w:val="Heading1"/>
       </w:pPr>
-      <w:bookmarkStart w:id="42" w:name="_Toc229214819"/>
+      <w:bookmarkStart w:id="43" w:name="_Toc229214819"/>
       <w:r>
         <w:t>Specific REST stuff</w:t>
       </w:r>
-      <w:bookmarkEnd w:id="42"/>
+      <w:bookmarkEnd w:id="43"/>
     </w:p>
     <w:p>
       <w:pPr>
         <w:pStyle w:val="Heading2"/>
       </w:pPr>
-      <w:bookmarkStart w:id="43" w:name="_Toc229214820"/>
+      <w:bookmarkStart w:id="44" w:name="_Toc229214820"/>
       <w:r>
         <w:t>Cross server identity</w:t>
       </w:r>
-      <w:bookmarkEnd w:id="43"/>
+      <w:bookmarkEnd w:id="44"/>
     </w:p>
     <w:p>
       <w:pPr>
         <w:pStyle w:val="Heading2"/>
       </w:pPr>
-      <w:bookmarkStart w:id="44" w:name="_Ref229036557"/>
-      <w:bookmarkStart w:id="45" w:name="_Toc229214821"/>
+      <w:bookmarkStart w:id="45" w:name="_Ref229036557"/>
+      <w:bookmarkStart w:id="46" w:name="_Toc229214821"/>
       <w:r>
         <w:t>The Binary endpoint</w:t>
       </w:r>
+      <w:bookmarkEnd w:id="46"/>
+    </w:p>
+    <w:p>
+      <w:r>
+        <w:t>Significance for documents (FHIR &amp; non-FHIR) – eg CDA</w:t>
+      </w:r>
+    </w:p>
+    <w:p>
+      <w:pPr>
+        <w:pStyle w:val="Heading2"/>
+      </w:pPr>
+      <w:bookmarkStart w:id="47" w:name="_Toc229214822"/>
+      <w:r>
+        <w:t>XDS</w:t>
+      </w:r>
       <w:bookmarkEnd w:id="45"/>
-    </w:p>
-    <w:p>
-      <w:r>
-        <w:t>Significance for documents (FHIR &amp; non-FHIR) – eg CDA</w:t>
-      </w:r>
-    </w:p>
-    <w:p>
-      <w:pPr>
-        <w:pStyle w:val="Heading2"/>
-      </w:pPr>
-      <w:bookmarkStart w:id="46" w:name="_Toc229214822"/>
-      <w:r>
-        <w:t>XDS</w:t>
-      </w:r>
-      <w:bookmarkEnd w:id="44"/>
-      <w:bookmarkEnd w:id="46"/>
+      <w:bookmarkEnd w:id="47"/>
     </w:p>
     <w:p>
       <w:r>
         <w:t>The IHE XDS profile is designed to support the sharing of documents between systems. More detail is available at this link (</w:t>
       </w:r>
-      <w:hyperlink r:id="rId45" w:history="1">
+      <w:hyperlink r:id="rId50" w:history="1">
         <w:r>
           <w:rPr>
             <w:rStyle w:val="Hyperlink"/>
@@ -11772,21 +12535,13 @@
         </w:numPr>
       </w:pPr>
       <w:r>
-        <w:t xml:space="preserve">Create a custom Service that accepts both binary and </w:t>
-      </w:r>
-      <w:r>
-        <w:t>DocumentReference</w:t>
-      </w:r>
-      <w:r>
-        <w:t xml:space="preserve"> and performs the required actions.</w:t>
+        <w:t>Create a custom Service that accepts both binary and DocumentReference and performs the required actions.</w:t>
       </w:r>
     </w:p>
     <w:p>
       <w:r>
         <w:t>Like everything else in FHIR, it is likely that the approach will be modified as real-world implementations proceed.</w:t>
       </w:r>
-      <w:bookmarkStart w:id="47" w:name="_GoBack"/>
-      <w:bookmarkEnd w:id="47"/>
     </w:p>
     <w:p/>
     <w:p/>
@@ -11795,6 +12550,7 @@
         <w:pStyle w:val="Heading1"/>
       </w:pPr>
       <w:bookmarkStart w:id="48" w:name="_Toc229214827"/>
+      <w:bookmarkStart w:id="49" w:name="_Ref229462299"/>
       <w:r>
         <w:t xml:space="preserve">FHIR </w:t>
       </w:r>
@@ -11802,6 +12558,7 @@
         <w:t>Documents</w:t>
       </w:r>
       <w:bookmarkEnd w:id="48"/>
+      <w:bookmarkEnd w:id="49"/>
     </w:p>
     <w:p>
       <w:r>
@@ -11909,7 +12666,7 @@
                     <pic:cNvPicPr/>
                   </pic:nvPicPr>
                   <pic:blipFill>
-                    <a:blip r:embed="rId46">
+                    <a:blip r:embed="rId51">
                       <a:extLst>
                         <a:ext uri="{28A0092B-C50C-407E-A947-70E740481C1C}">
                           <a14:useLocalDpi xmlns:a14="http://schemas.microsoft.com/office/drawing/2010/main" val="0"/>
@@ -11963,11 +12720,11 @@
       <w:pPr>
         <w:pStyle w:val="Heading2"/>
       </w:pPr>
-      <w:bookmarkStart w:id="49" w:name="_Toc229214830"/>
+      <w:bookmarkStart w:id="50" w:name="_Toc229214830"/>
       <w:r>
         <w:t>Key Resources</w:t>
       </w:r>
-      <w:bookmarkEnd w:id="49"/>
+      <w:bookmarkEnd w:id="50"/>
     </w:p>
     <w:p>
       <w:r>
@@ -11978,11 +12735,11 @@
       <w:pPr>
         <w:pStyle w:val="Heading3"/>
       </w:pPr>
-      <w:bookmarkStart w:id="50" w:name="_Toc229214831"/>
+      <w:bookmarkStart w:id="51" w:name="_Toc229214831"/>
       <w:r>
         <w:t>The Document resource</w:t>
       </w:r>
-      <w:bookmarkEnd w:id="50"/>
+      <w:bookmarkEnd w:id="51"/>
     </w:p>
     <w:p>
       <w:pPr>
@@ -12006,14 +12763,14 @@
           <w:rFonts w:eastAsiaTheme="minorEastAsia"/>
         </w:rPr>
       </w:pPr>
-      <w:bookmarkStart w:id="51" w:name="_Toc229214832"/>
+      <w:bookmarkStart w:id="52" w:name="_Toc229214832"/>
       <w:r>
         <w:rPr>
           <w:rFonts w:eastAsiaTheme="minorEastAsia"/>
         </w:rPr>
         <w:t>The List resource</w:t>
       </w:r>
-      <w:bookmarkEnd w:id="51"/>
+      <w:bookmarkEnd w:id="52"/>
     </w:p>
     <w:p>
       <w:pPr>
@@ -12041,26 +12798,26 @@
       <w:pPr>
         <w:pStyle w:val="Heading1"/>
       </w:pPr>
-      <w:bookmarkStart w:id="52" w:name="_Toc229214834"/>
-      <w:bookmarkStart w:id="53" w:name="_Ref229451338"/>
+      <w:bookmarkStart w:id="53" w:name="_Toc229214834"/>
+      <w:bookmarkStart w:id="54" w:name="_Ref229451338"/>
       <w:r>
         <w:t xml:space="preserve">FHIR </w:t>
       </w:r>
       <w:r>
         <w:t>Messages</w:t>
       </w:r>
-      <w:bookmarkEnd w:id="52"/>
       <w:bookmarkEnd w:id="53"/>
+      <w:bookmarkEnd w:id="54"/>
     </w:p>
     <w:p>
       <w:pPr>
         <w:pStyle w:val="Heading2"/>
       </w:pPr>
-      <w:bookmarkStart w:id="54" w:name="_Toc229214835"/>
+      <w:bookmarkStart w:id="55" w:name="_Toc229214835"/>
       <w:r>
         <w:t>What is a message</w:t>
       </w:r>
-      <w:bookmarkEnd w:id="54"/>
+      <w:bookmarkEnd w:id="55"/>
     </w:p>
     <w:p>
       <w:pPr>
@@ -12196,11 +12953,11 @@
       <w:pPr>
         <w:pStyle w:val="Heading2"/>
       </w:pPr>
-      <w:bookmarkStart w:id="55" w:name="_Toc229214836"/>
+      <w:bookmarkStart w:id="56" w:name="_Toc229214836"/>
       <w:r>
         <w:t>The message package (bundle)</w:t>
       </w:r>
-      <w:bookmarkEnd w:id="55"/>
+      <w:bookmarkEnd w:id="56"/>
     </w:p>
     <w:p>
       <w:r>
@@ -12224,7 +12981,7 @@
                     <pic:cNvPicPr/>
                   </pic:nvPicPr>
                   <pic:blipFill>
-                    <a:blip r:embed="rId47">
+                    <a:blip r:embed="rId52">
                       <a:extLst>
                         <a:ext uri="{28A0092B-C50C-407E-A947-70E740481C1C}">
                           <a14:useLocalDpi xmlns:a14="http://schemas.microsoft.com/office/drawing/2010/main" val="0"/>
@@ -12255,31 +13012,31 @@
       <w:pPr>
         <w:pStyle w:val="Heading2"/>
       </w:pPr>
-      <w:bookmarkStart w:id="56" w:name="_Toc229214837"/>
+      <w:bookmarkStart w:id="57" w:name="_Toc229214837"/>
       <w:r>
         <w:t>The message resource</w:t>
       </w:r>
-      <w:bookmarkEnd w:id="56"/>
+      <w:bookmarkEnd w:id="57"/>
     </w:p>
     <w:p>
       <w:pPr>
         <w:pStyle w:val="Heading2"/>
       </w:pPr>
-      <w:bookmarkStart w:id="57" w:name="_Toc229214838"/>
+      <w:bookmarkStart w:id="58" w:name="_Toc229214838"/>
       <w:r>
         <w:t>Events</w:t>
       </w:r>
-      <w:bookmarkEnd w:id="57"/>
+      <w:bookmarkEnd w:id="58"/>
     </w:p>
     <w:p>
       <w:pPr>
         <w:pStyle w:val="Heading1"/>
       </w:pPr>
-      <w:bookmarkStart w:id="58" w:name="_Toc229214839"/>
+      <w:bookmarkStart w:id="59" w:name="_Toc229214839"/>
       <w:r>
         <w:t>Services</w:t>
       </w:r>
-      <w:bookmarkEnd w:id="58"/>
+      <w:bookmarkEnd w:id="59"/>
     </w:p>
     <w:p>
       <w:pPr>
@@ -12331,11 +13088,11 @@
       <w:pPr>
         <w:pStyle w:val="Heading1"/>
       </w:pPr>
-      <w:bookmarkStart w:id="59" w:name="_Toc229214840"/>
+      <w:bookmarkStart w:id="60" w:name="_Toc229214840"/>
       <w:r>
         <w:t>Migration from other versions</w:t>
       </w:r>
-      <w:bookmarkEnd w:id="59"/>
+      <w:bookmarkEnd w:id="60"/>
     </w:p>
     <w:p>
       <w:pPr>
@@ -12357,14 +13114,14 @@
           <w:rFonts w:asciiTheme="minorHAnsi" w:hAnsiTheme="minorHAnsi"/>
         </w:rPr>
       </w:pPr>
-      <w:bookmarkStart w:id="60" w:name="_Toc229214841"/>
+      <w:bookmarkStart w:id="61" w:name="_Toc229214841"/>
       <w:r>
         <w:rPr>
           <w:rFonts w:asciiTheme="minorHAnsi" w:hAnsiTheme="minorHAnsi"/>
         </w:rPr>
         <w:t>V2</w:t>
       </w:r>
-      <w:bookmarkEnd w:id="60"/>
+      <w:bookmarkEnd w:id="61"/>
     </w:p>
     <w:p>
       <w:pPr>
@@ -12373,14 +13130,14 @@
           <w:rFonts w:asciiTheme="minorHAnsi" w:hAnsiTheme="minorHAnsi"/>
         </w:rPr>
       </w:pPr>
-      <w:bookmarkStart w:id="61" w:name="_Toc229214842"/>
+      <w:bookmarkStart w:id="62" w:name="_Toc229214842"/>
       <w:r>
         <w:rPr>
           <w:rFonts w:asciiTheme="minorHAnsi" w:hAnsiTheme="minorHAnsi"/>
         </w:rPr>
         <w:t>V3 messaging</w:t>
       </w:r>
-      <w:bookmarkEnd w:id="61"/>
+      <w:bookmarkEnd w:id="62"/>
     </w:p>
     <w:p>
       <w:pPr>
@@ -12389,14 +13146,14 @@
           <w:rFonts w:asciiTheme="minorHAnsi" w:hAnsiTheme="minorHAnsi"/>
         </w:rPr>
       </w:pPr>
-      <w:bookmarkStart w:id="62" w:name="_Toc229214843"/>
+      <w:bookmarkStart w:id="63" w:name="_Toc229214843"/>
       <w:r>
         <w:rPr>
           <w:rFonts w:asciiTheme="minorHAnsi" w:hAnsiTheme="minorHAnsi"/>
         </w:rPr>
         <w:t>CDA</w:t>
       </w:r>
-      <w:bookmarkEnd w:id="62"/>
+      <w:bookmarkEnd w:id="63"/>
     </w:p>
     <w:p>
       <w:pPr>
@@ -12411,14 +13168,14 @@
       <w:pPr>
         <w:pStyle w:val="Heading1"/>
       </w:pPr>
-      <w:bookmarkStart w:id="63" w:name="_Toc229214844"/>
+      <w:bookmarkStart w:id="64" w:name="_Toc229214844"/>
       <w:r>
         <w:t>Exercise</w:t>
       </w:r>
       <w:r>
         <w:t>s</w:t>
       </w:r>
-      <w:bookmarkEnd w:id="63"/>
+      <w:bookmarkEnd w:id="64"/>
     </w:p>
     <w:p>
       <w:r>
@@ -12457,8 +13214,8 @@
       </w:pPr>
     </w:p>
     <w:sectPr>
-      <w:footerReference w:type="even" r:id="rId48"/>
-      <w:footerReference w:type="default" r:id="rId49"/>
+      <w:footerReference w:type="even" r:id="rId53"/>
+      <w:footerReference w:type="default" r:id="rId54"/>
       <w:pgSz w:w="11900" w:h="16820"/>
       <w:pgMar w:top="1440" w:right="1800" w:bottom="1440" w:left="1800" w:header="708" w:footer="708" w:gutter="0"/>
       <w:cols w:space="708"/>
@@ -12466,6 +13223,27 @@
     </w:sectPr>
   </w:body>
 </w:document>
+</file>
+
+<file path=word/comments.xml><?xml version="1.0" encoding="utf-8"?>
+<w:comments xmlns:wpc="http://schemas.microsoft.com/office/word/2010/wordprocessingCanvas" xmlns:mo="http://schemas.microsoft.com/office/mac/office/2008/main" xmlns:mc="http://schemas.openxmlformats.org/markup-compatibility/2006" xmlns:mv="urn:schemas-microsoft-com:mac:vml" xmlns:o="urn:schemas-microsoft-com:office:office" xmlns:r="http://schemas.openxmlformats.org/officeDocument/2006/relationships" xmlns:m="http://schemas.openxmlformats.org/officeDocument/2006/math" xmlns:v="urn:schemas-microsoft-com:vml" xmlns:wp14="http://schemas.microsoft.com/office/word/2010/wordprocessingDrawing" xmlns:wp="http://schemas.openxmlformats.org/drawingml/2006/wordprocessingDrawing" xmlns:w10="urn:schemas-microsoft-com:office:word" xmlns:w="http://schemas.openxmlformats.org/wordprocessingml/2006/main" xmlns:w14="http://schemas.microsoft.com/office/word/2010/wordml" xmlns:wpg="http://schemas.microsoft.com/office/word/2010/wordprocessingGroup" xmlns:wpi="http://schemas.microsoft.com/office/word/2010/wordprocessingInk" xmlns:wne="http://schemas.microsoft.com/office/word/2006/wordml" xmlns:wps="http://schemas.microsoft.com/office/word/2010/wordprocessingShape" mc:Ignorable="w14 wp14">
+  <w:comment w:id="1" w:author="David Hay" w:date="2013-05-06T10:58:00Z" w:initials="DH">
+    <w:p>
+      <w:pPr>
+        <w:pStyle w:val="CommentText"/>
+      </w:pPr>
+      <w:r>
+        <w:rPr>
+          <w:rStyle w:val="CommentReference"/>
+        </w:rPr>
+        <w:annotationRef/>
+      </w:r>
+      <w:r>
+        <w:t>Can we d this through the spec</w:t>
+      </w:r>
+    </w:p>
+  </w:comment>
+</w:comments>
 </file>
 
 <file path=word/endnotes.xml><?xml version="1.0" encoding="utf-8"?>
@@ -19264,6 +20042,75 @@
       <w:u w:val="single"/>
     </w:rPr>
   </w:style>
+  <w:style w:type="character" w:styleId="CommentReference">
+    <w:name w:val="annotation reference"/>
+    <w:basedOn w:val="DefaultParagraphFont"/>
+    <w:uiPriority w:val="99"/>
+    <w:semiHidden/>
+    <w:unhideWhenUsed/>
+    <w:rsid w:val="00892886"/>
+    <w:rPr>
+      <w:sz w:val="18"/>
+      <w:szCs w:val="18"/>
+    </w:rPr>
+  </w:style>
+  <w:style w:type="paragraph" w:styleId="CommentText">
+    <w:name w:val="annotation text"/>
+    <w:basedOn w:val="Normal"/>
+    <w:link w:val="CommentTextChar"/>
+    <w:uiPriority w:val="99"/>
+    <w:semiHidden/>
+    <w:unhideWhenUsed/>
+    <w:rsid w:val="00892886"/>
+    <w:rPr>
+      <w:sz w:val="24"/>
+      <w:szCs w:val="24"/>
+    </w:rPr>
+  </w:style>
+  <w:style w:type="character" w:customStyle="1" w:styleId="CommentTextChar">
+    <w:name w:val="Comment Text Char"/>
+    <w:basedOn w:val="DefaultParagraphFont"/>
+    <w:link w:val="CommentText"/>
+    <w:uiPriority w:val="99"/>
+    <w:semiHidden/>
+    <w:rsid w:val="00892886"/>
+    <w:rPr>
+      <w:rFonts w:ascii="Arial" w:eastAsia="Times New Roman" w:hAnsi="Arial" w:cs="Times New Roman"/>
+      <w:lang w:val="en-AU"/>
+    </w:rPr>
+  </w:style>
+  <w:style w:type="paragraph" w:styleId="CommentSubject">
+    <w:name w:val="annotation subject"/>
+    <w:basedOn w:val="CommentText"/>
+    <w:next w:val="CommentText"/>
+    <w:link w:val="CommentSubjectChar"/>
+    <w:uiPriority w:val="99"/>
+    <w:semiHidden/>
+    <w:unhideWhenUsed/>
+    <w:rsid w:val="00892886"/>
+    <w:rPr>
+      <w:b/>
+      <w:bCs/>
+      <w:sz w:val="20"/>
+      <w:szCs w:val="20"/>
+    </w:rPr>
+  </w:style>
+  <w:style w:type="character" w:customStyle="1" w:styleId="CommentSubjectChar">
+    <w:name w:val="Comment Subject Char"/>
+    <w:basedOn w:val="CommentTextChar"/>
+    <w:link w:val="CommentSubject"/>
+    <w:uiPriority w:val="99"/>
+    <w:semiHidden/>
+    <w:rsid w:val="00892886"/>
+    <w:rPr>
+      <w:rFonts w:ascii="Arial" w:eastAsia="Times New Roman" w:hAnsi="Arial" w:cs="Times New Roman"/>
+      <w:b/>
+      <w:bCs/>
+      <w:sz w:val="20"/>
+      <w:szCs w:val="20"/>
+      <w:lang w:val="en-AU"/>
+    </w:rPr>
+  </w:style>
 </w:styles>
 </file>
 
@@ -20073,6 +20920,75 @@
       <w:u w:val="single"/>
     </w:rPr>
   </w:style>
+  <w:style w:type="character" w:styleId="CommentReference">
+    <w:name w:val="annotation reference"/>
+    <w:basedOn w:val="DefaultParagraphFont"/>
+    <w:uiPriority w:val="99"/>
+    <w:semiHidden/>
+    <w:unhideWhenUsed/>
+    <w:rsid w:val="00892886"/>
+    <w:rPr>
+      <w:sz w:val="18"/>
+      <w:szCs w:val="18"/>
+    </w:rPr>
+  </w:style>
+  <w:style w:type="paragraph" w:styleId="CommentText">
+    <w:name w:val="annotation text"/>
+    <w:basedOn w:val="Normal"/>
+    <w:link w:val="CommentTextChar"/>
+    <w:uiPriority w:val="99"/>
+    <w:semiHidden/>
+    <w:unhideWhenUsed/>
+    <w:rsid w:val="00892886"/>
+    <w:rPr>
+      <w:sz w:val="24"/>
+      <w:szCs w:val="24"/>
+    </w:rPr>
+  </w:style>
+  <w:style w:type="character" w:customStyle="1" w:styleId="CommentTextChar">
+    <w:name w:val="Comment Text Char"/>
+    <w:basedOn w:val="DefaultParagraphFont"/>
+    <w:link w:val="CommentText"/>
+    <w:uiPriority w:val="99"/>
+    <w:semiHidden/>
+    <w:rsid w:val="00892886"/>
+    <w:rPr>
+      <w:rFonts w:ascii="Arial" w:eastAsia="Times New Roman" w:hAnsi="Arial" w:cs="Times New Roman"/>
+      <w:lang w:val="en-AU"/>
+    </w:rPr>
+  </w:style>
+  <w:style w:type="paragraph" w:styleId="CommentSubject">
+    <w:name w:val="annotation subject"/>
+    <w:basedOn w:val="CommentText"/>
+    <w:next w:val="CommentText"/>
+    <w:link w:val="CommentSubjectChar"/>
+    <w:uiPriority w:val="99"/>
+    <w:semiHidden/>
+    <w:unhideWhenUsed/>
+    <w:rsid w:val="00892886"/>
+    <w:rPr>
+      <w:b/>
+      <w:bCs/>
+      <w:sz w:val="20"/>
+      <w:szCs w:val="20"/>
+    </w:rPr>
+  </w:style>
+  <w:style w:type="character" w:customStyle="1" w:styleId="CommentSubjectChar">
+    <w:name w:val="Comment Subject Char"/>
+    <w:basedOn w:val="CommentTextChar"/>
+    <w:link w:val="CommentSubject"/>
+    <w:uiPriority w:val="99"/>
+    <w:semiHidden/>
+    <w:rsid w:val="00892886"/>
+    <w:rPr>
+      <w:rFonts w:ascii="Arial" w:eastAsia="Times New Roman" w:hAnsi="Arial" w:cs="Times New Roman"/>
+      <w:b/>
+      <w:bCs/>
+      <w:sz w:val="20"/>
+      <w:szCs w:val="20"/>
+      <w:lang w:val="en-AU"/>
+    </w:rPr>
+  </w:style>
 </w:styles>
 </file>
 
@@ -20401,7 +21317,7 @@
 </file>
 
 <file path=customXml/itemProps1.xml><?xml version="1.0" encoding="utf-8"?>
-<ds:datastoreItem xmlns:ds="http://schemas.openxmlformats.org/officeDocument/2006/customXml" ds:itemID="{D2486703-39F0-834A-B8FE-33AF51A76343}">
+<ds:datastoreItem xmlns:ds="http://schemas.openxmlformats.org/officeDocument/2006/customXml" ds:itemID="{F25C34CB-46B6-594E-8FED-D949A13D07BE}">
   <ds:schemaRefs>
     <ds:schemaRef ds:uri="http://schemas.openxmlformats.org/officeDocument/2006/bibliography"/>
   </ds:schemaRefs>

</xml_diff>